<commit_message>
updated with Executive Summary
</commit_message>
<xml_diff>
--- a/Assessment 2 - Project Proposal.docx
+++ b/Assessment 2 - Project Proposal.docx
@@ -73,7 +73,7 @@
     </w:p>
     <w:tbl>
       <w:tblPr>
-        <w:tblW w:w="0" w:type="auto"/>
+        <w:tblW w:w="10049" w:type="dxa"/>
         <w:jc w:val="center"/>
         <w:tblLayout w:type="fixed"/>
         <w:tblLook w:val="0000" w:firstRow="0" w:lastRow="0" w:firstColumn="0" w:lastColumn="0" w:noHBand="0" w:noVBand="0"/>
@@ -83,12 +83,6 @@
         <w:gridCol w:w="7914"/>
       </w:tblGrid>
       <w:tr>
-        <w:tblPrEx>
-          <w:tblCellMar>
-            <w:top w:w="0" w:type="dxa"/>
-            <w:bottom w:w="0" w:type="dxa"/>
-          </w:tblCellMar>
-        </w:tblPrEx>
         <w:trPr>
           <w:jc w:val="center"/>
         </w:trPr>
@@ -193,12 +187,6 @@
         </w:tc>
       </w:tr>
       <w:tr>
-        <w:tblPrEx>
-          <w:tblCellMar>
-            <w:top w:w="0" w:type="dxa"/>
-            <w:bottom w:w="0" w:type="dxa"/>
-          </w:tblCellMar>
-        </w:tblPrEx>
         <w:trPr>
           <w:jc w:val="center"/>
         </w:trPr>
@@ -263,12 +251,6 @@
         </w:tc>
       </w:tr>
       <w:tr>
-        <w:tblPrEx>
-          <w:tblCellMar>
-            <w:top w:w="0" w:type="dxa"/>
-            <w:bottom w:w="0" w:type="dxa"/>
-          </w:tblCellMar>
-        </w:tblPrEx>
         <w:trPr>
           <w:jc w:val="center"/>
         </w:trPr>
@@ -333,12 +315,6 @@
         </w:tc>
       </w:tr>
       <w:tr>
-        <w:tblPrEx>
-          <w:tblCellMar>
-            <w:top w:w="0" w:type="dxa"/>
-            <w:bottom w:w="0" w:type="dxa"/>
-          </w:tblCellMar>
-        </w:tblPrEx>
         <w:trPr>
           <w:jc w:val="center"/>
         </w:trPr>
@@ -443,12 +419,6 @@
         </w:tc>
       </w:tr>
       <w:tr>
-        <w:tblPrEx>
-          <w:tblCellMar>
-            <w:top w:w="0" w:type="dxa"/>
-            <w:bottom w:w="0" w:type="dxa"/>
-          </w:tblCellMar>
-        </w:tblPrEx>
         <w:trPr>
           <w:jc w:val="center"/>
         </w:trPr>
@@ -513,12 +483,6 @@
         </w:tc>
       </w:tr>
       <w:tr>
-        <w:tblPrEx>
-          <w:tblCellMar>
-            <w:top w:w="0" w:type="dxa"/>
-            <w:bottom w:w="0" w:type="dxa"/>
-          </w:tblCellMar>
-        </w:tblPrEx>
         <w:trPr>
           <w:trHeight w:val="68"/>
           <w:jc w:val="center"/>
@@ -561,39 +525,7 @@
           <w:b/>
           <w:sz w:val="28"/>
         </w:rPr>
-        <w:t>A</w:t>
-      </w:r>
-      <w:r>
-        <w:rPr>
-          <w:rFonts w:ascii="Arial" w:hAnsi="Arial"/>
-          <w:b/>
-          <w:sz w:val="28"/>
-        </w:rPr>
-        <w:t>im</w:t>
-      </w:r>
-      <w:r>
-        <w:rPr>
-          <w:rFonts w:ascii="Arial" w:hAnsi="Arial"/>
-          <w:b/>
-          <w:sz w:val="28"/>
-        </w:rPr>
-        <w:t xml:space="preserve"> of </w:t>
-      </w:r>
-      <w:r>
-        <w:rPr>
-          <w:rFonts w:ascii="Arial" w:hAnsi="Arial"/>
-          <w:b/>
-          <w:sz w:val="28"/>
-        </w:rPr>
-        <w:t xml:space="preserve">the </w:t>
-      </w:r>
-      <w:r>
-        <w:rPr>
-          <w:rFonts w:ascii="Arial" w:hAnsi="Arial"/>
-          <w:b/>
-          <w:sz w:val="28"/>
-        </w:rPr>
-        <w:t>project</w:t>
+        <w:t>Executive Summary</w:t>
       </w:r>
     </w:p>
     <w:p>
@@ -601,7 +533,13 @@
         <w:pStyle w:val="BBNormal"/>
       </w:pPr>
       <w:r>
-        <w:t>This project aims at aiding Seoul Microfinance Bank</w:t>
+        <w:t>Th</w:t>
+      </w:r>
+      <w:r>
+        <w:t xml:space="preserve">e Cyber Resilience Assessment of </w:t>
+      </w:r>
+      <w:r>
+        <w:t>Seoul Microfinance Bank</w:t>
       </w:r>
       <w:r>
         <w:rPr>
@@ -610,7 +548,13 @@
         <w:footnoteReference w:id="1"/>
       </w:r>
       <w:r>
-        <w:t xml:space="preserve"> (SMFB) to comply with the cybersecurity operational resilience aspect of the </w:t>
+        <w:t xml:space="preserve"> (SMFB) </w:t>
+      </w:r>
+      <w:r>
+        <w:t xml:space="preserve">will assist the bank with complying </w:t>
+      </w:r>
+      <w:r>
+        <w:t xml:space="preserve">with the cybersecurity operational resilience aspect of the </w:t>
       </w:r>
       <w:r>
         <w:fldChar w:fldCharType="begin"/>
@@ -636,6 +580,7 @@
     </w:p>
     <w:p>
       <w:pPr>
+        <w:jc w:val="both"/>
         <w:rPr>
           <w:rFonts w:ascii="Arial" w:hAnsi="Arial"/>
           <w:sz w:val="22"/>
@@ -645,14 +590,151 @@
     <w:p>
       <w:pPr>
         <w:pStyle w:val="BBNormal"/>
-        <w:rPr>
-          <w:rFonts w:ascii="Arial" w:hAnsi="Arial"/>
-          <w:sz w:val="22"/>
-        </w:rPr>
-      </w:pPr>
-      <w:r>
-        <w:t>The project will audit the current cybersecurity posture of the bank. The aim is to strengthen existing systems and recommend new tools to defending in-depth the bank’s information systems ultimately assuring their Confidentiality, Integrity, and Availability</w:t>
-      </w:r>
+      </w:pPr>
+      <w:r>
+        <w:t xml:space="preserve">SMFB aims at delivering superior returns to its shareholders. </w:t>
+      </w:r>
+      <w:r>
+        <w:t>A</w:t>
+      </w:r>
+      <w:r>
+        <w:t xml:space="preserve"> cyber incidence will hinder</w:t>
+      </w:r>
+      <w:r>
+        <w:t xml:space="preserve"> </w:t>
+      </w:r>
+      <w:r>
+        <w:t xml:space="preserve">SMFB </w:t>
+      </w:r>
+      <w:r>
+        <w:t xml:space="preserve">from </w:t>
+      </w:r>
+      <w:r>
+        <w:t>achiev</w:t>
+      </w:r>
+      <w:r>
+        <w:t>ing</w:t>
+      </w:r>
+      <w:r>
+        <w:t xml:space="preserve"> its goal.</w:t>
+      </w:r>
+      <w:r>
+        <w:t xml:space="preserve"> This is because a</w:t>
+      </w:r>
+      <w:r>
+        <w:t xml:space="preserve"> cyber incidence is costly </w:t>
+      </w:r>
+      <w:r>
+        <w:t xml:space="preserve">– it has costs relating to dealing with </w:t>
+      </w:r>
+      <w:r>
+        <w:t xml:space="preserve">reputational damage and regulatory </w:t>
+      </w:r>
+      <w:r>
+        <w:t>monitoring issues</w:t>
+      </w:r>
+      <w:r>
+        <w:t xml:space="preserve">. More so, it </w:t>
+      </w:r>
+      <w:r>
+        <w:t>take</w:t>
+      </w:r>
+      <w:r>
+        <w:t>s</w:t>
+      </w:r>
+      <w:r>
+        <w:t xml:space="preserve"> resources away from other more productive uses. </w:t>
+      </w:r>
+    </w:p>
+    <w:p>
+      <w:pPr>
+        <w:pStyle w:val="BBNormal"/>
+      </w:pPr>
+    </w:p>
+    <w:p>
+      <w:pPr>
+        <w:pStyle w:val="BBNormal"/>
+      </w:pPr>
+      <w:r>
+        <w:t>Th</w:t>
+      </w:r>
+      <w:r>
+        <w:t>is project</w:t>
+      </w:r>
+      <w:r>
+        <w:t xml:space="preserve">, in addition to meeting a compliance obligation, also </w:t>
+      </w:r>
+      <w:r>
+        <w:t xml:space="preserve">helps to reduce the risk of a cyber incidence by decreasing the threat landscape available for adversaries to operate. It achieves this by </w:t>
+      </w:r>
+      <w:r>
+        <w:t>audit</w:t>
+      </w:r>
+      <w:r>
+        <w:t>ing</w:t>
+      </w:r>
+      <w:r>
+        <w:t xml:space="preserve"> the current cybersecurity posture of the bank</w:t>
+      </w:r>
+      <w:r>
+        <w:t xml:space="preserve"> and</w:t>
+      </w:r>
+      <w:r>
+        <w:t xml:space="preserve"> provid</w:t>
+      </w:r>
+      <w:r>
+        <w:t xml:space="preserve">ing </w:t>
+      </w:r>
+      <w:r>
+        <w:t xml:space="preserve">actionable </w:t>
+      </w:r>
+      <w:r>
+        <w:t>advice</w:t>
+      </w:r>
+      <w:r>
+        <w:t xml:space="preserve"> that</w:t>
+      </w:r>
+      <w:r>
+        <w:t xml:space="preserve">, when implemented, </w:t>
+      </w:r>
+      <w:r>
+        <w:t xml:space="preserve">will </w:t>
+      </w:r>
+      <w:r>
+        <w:t xml:space="preserve">strengthen existing </w:t>
+      </w:r>
+      <w:r>
+        <w:t>systems,</w:t>
+      </w:r>
+      <w:r>
+        <w:t xml:space="preserve"> and defend in-depth the bank’s information systems</w:t>
+      </w:r>
+      <w:r>
+        <w:t xml:space="preserve">. </w:t>
+      </w:r>
+      <w:r>
+        <w:t xml:space="preserve">In so doing, the </w:t>
+      </w:r>
+      <w:r>
+        <w:t>Confidentiality, Integrity, and Availability</w:t>
+      </w:r>
+      <w:r>
+        <w:t xml:space="preserve"> of the information that provides </w:t>
+      </w:r>
+      <w:r>
+        <w:t xml:space="preserve">the bank </w:t>
+      </w:r>
+      <w:r>
+        <w:t xml:space="preserve">a competing edge in </w:t>
+      </w:r>
+      <w:r>
+        <w:t>the market is enhanced.</w:t>
+      </w:r>
+    </w:p>
+    <w:p>
+      <w:pPr>
+        <w:pStyle w:val="BBNormal"/>
+      </w:pPr>
     </w:p>
     <w:p>
       <w:pPr>
@@ -784,6 +866,7 @@
         </w:numPr>
       </w:pPr>
       <w:r>
+        <w:lastRenderedPageBreak/>
         <w:t xml:space="preserve">Using the Financial Impact Assessment Scale along with a Probability Scale, determine the Threat Severity Level and </w:t>
       </w:r>
     </w:p>
@@ -859,7 +942,6 @@
         </w:numPr>
       </w:pPr>
       <w:r>
-        <w:lastRenderedPageBreak/>
         <w:t xml:space="preserve">Increase awareness of Cybersecurity within the bank so as to help in combating social engineering attacks. </w:t>
       </w:r>
       <w:r>
@@ -986,12 +1068,71 @@
         <w:pStyle w:val="BBNormal"/>
       </w:pPr>
       <w:r>
-        <w:t xml:space="preserve">Compliance with CBN guidelines is a condition upon which the approved license to operate as an OFI is based and , by law, the External Auditor of the bank is expected to report instances of non-compliance with guidelines to the users of the Financial Statement and the CBN </w:t>
+        <w:t xml:space="preserve">The Central Bank of Nigeria is the apex financial institution </w:t>
+      </w:r>
+      <w:r>
+        <w:t xml:space="preserve">with </w:t>
+      </w:r>
+      <w:r>
+        <w:t>the overall control and administration of the monetary policies of the Federal Government</w:t>
+      </w:r>
+      <w:r>
+        <w:t xml:space="preserve"> of Nigeria</w:t>
+      </w:r>
+      <w:r>
+        <w:t>.</w:t>
+      </w:r>
+      <w:r>
+        <w:t xml:space="preserve"> One of its aim is to “</w:t>
+      </w:r>
+      <w:r>
+        <w:t>promote a sound financial system in Nigeria</w:t>
+      </w:r>
+      <w:r>
+        <w:t xml:space="preserve">” and it accomplishes this by </w:t>
+      </w:r>
+      <w:r>
+        <w:t>administering the Banks and Other Financial Institutions Act (BOFIA), 2</w:t>
+      </w:r>
+      <w:r>
+        <w:t xml:space="preserve">020 </w:t>
       </w:r>
       <w:r>
         <w:fldChar w:fldCharType="begin"/>
       </w:r>
       <w:r>
+        <w:instrText xml:space="preserve"> ADDIN EN.CITE &lt;EndNote&gt;&lt;Cite&gt;&lt;Author&gt;Central Bank of Nigeria&lt;/Author&gt;&lt;Year&gt;n.d&lt;/Year&gt;&lt;RecNum&gt;113&lt;/RecNum&gt;&lt;DisplayText&gt;(Central Bank of Nigeria, n.d)&lt;/DisplayText&gt;&lt;record&gt;&lt;rec-number&gt;113&lt;/rec-number&gt;&lt;foreign-keys&gt;&lt;key app="EN" db-id="5ezxx5x25twtapexrt05axrc902zrzv99f5f" timestamp="1677205692"&gt;113&lt;/key&gt;&lt;/foreign-keys&gt;&lt;ref-type name="Web Page"&gt;12&lt;/ref-type&gt;&lt;contributors&gt;&lt;authors&gt;&lt;author&gt;Central Bank of Nigeria,&lt;/author&gt;&lt;/authors&gt;&lt;/contributors&gt;&lt;titles&gt;&lt;title&gt;About CBN&lt;/title&gt;&lt;/titles&gt;&lt;number&gt;24/02/2023&lt;/number&gt;&lt;dates&gt;&lt;year&gt;n.d&lt;/year&gt;&lt;/dates&gt;&lt;urls&gt;&lt;related-urls&gt;&lt;url&gt;https://www.cbn.gov.ng/AboutCBN/&lt;/url&gt;&lt;/related-urls&gt;&lt;/urls&gt;&lt;/record&gt;&lt;/Cite&gt;&lt;/EndNote&gt;</w:instrText>
+      </w:r>
+      <w:r>
+        <w:fldChar w:fldCharType="separate"/>
+      </w:r>
+      <w:r>
+        <w:rPr>
+          <w:noProof/>
+        </w:rPr>
+        <w:t>(Central Bank of Nigeria, n.d)</w:t>
+      </w:r>
+      <w:r>
+        <w:fldChar w:fldCharType="end"/>
+      </w:r>
+    </w:p>
+    <w:p>
+      <w:pPr>
+        <w:pStyle w:val="BBNormal"/>
+      </w:pPr>
+    </w:p>
+    <w:p>
+      <w:pPr>
+        <w:pStyle w:val="BBNormal"/>
+        <w:widowControl w:val="0"/>
+      </w:pPr>
+      <w:r>
+        <w:t xml:space="preserve">Compliance with CBN guidelines is a condition upon which the approved license to operate as an OFI is based and, by law, the External Auditor of the bank is expected to report instances of non-compliance with guidelines to the users of the Financial Statement and the CBN </w:t>
+      </w:r>
+      <w:r>
+        <w:fldChar w:fldCharType="begin"/>
+      </w:r>
+      <w:r>
         <w:instrText xml:space="preserve"> ADDIN EN.CITE &lt;EndNote&gt;&lt;Cite&gt;&lt;Author&gt;Central Bank of Nigeria&lt;/Author&gt;&lt;Year&gt;2012&lt;/Year&gt;&lt;RecNum&gt;102&lt;/RecNum&gt;&lt;DisplayText&gt;(Central Bank of Nigeria, 2012)&lt;/DisplayText&gt;&lt;record&gt;&lt;rec-number&gt;102&lt;/rec-number&gt;&lt;foreign-keys&gt;&lt;key app="EN" db-id="5ezxx5x25twtapexrt05axrc902zrzv99f5f" timestamp="1676128477"&gt;102&lt;/key&gt;&lt;/foreign-keys&gt;&lt;ref-type name="Government Document"&gt;46&lt;/ref-type&gt;&lt;contributors&gt;&lt;authors&gt;&lt;author&gt;Central Bank of Nigeria,&lt;/author&gt;&lt;/authors&gt;&lt;/contributors&gt;&lt;titles&gt;&lt;title&gt;Revised Regulatory and Supervisory Guidelines for Microfinance Banks in Nigeria&lt;/title&gt;&lt;/titles&gt;&lt;dates&gt;&lt;year&gt;2012&lt;/year&gt;&lt;/dates&gt;&lt;urls&gt;&lt;related-urls&gt;&lt;url&gt;https://bit.ly/3xf8vgJ&lt;/url&gt;&lt;/related-urls&gt;&lt;/urls&gt;&lt;access-date&gt;8/2/23&lt;/access-date&gt;&lt;/record&gt;&lt;/Cite&gt;&lt;/EndNote&gt;</w:instrText>
       </w:r>
       <w:r>
@@ -1020,7 +1161,11 @@
         <w:pStyle w:val="BBNormal"/>
       </w:pPr>
       <w:r>
-        <w:t>Seoul Microfinance Bank (SMFB) is a Lagos based OFI that has been in operation for more than three. Its operations are relatively small but very important to the financial inclusion of those in the lower strata of the society through the taking of deposits and the provision of short-term loans.</w:t>
+        <w:t xml:space="preserve">Seoul Microfinance Bank (SMFB) is a Lagos based OFI that has been in operation for more than three. Its operations are relatively small but very important to the financial inclusion of </w:t>
+      </w:r>
+      <w:r>
+        <w:lastRenderedPageBreak/>
+        <w:t>those in the lower strata of the society through the taking of deposits and the provision of short-term loans.</w:t>
       </w:r>
     </w:p>
     <w:p>
@@ -1088,7 +1233,15 @@
         <w:t>investors’ perceptions of audit quality</w:t>
       </w:r>
       <w:r>
-        <w:t>. It becomes imperative to carry out this project as it helps steer the bank towards accomplishing its vision of maximizing investors wealth.</w:t>
+        <w:t xml:space="preserve">. It becomes imperative to </w:t>
+      </w:r>
+      <w:proofErr w:type="gramStart"/>
+      <w:r>
+        <w:t>carry out</w:t>
+      </w:r>
+      <w:proofErr w:type="gramEnd"/>
+      <w:r>
+        <w:t xml:space="preserve"> this project as it helps steer the bank towards accomplishing its vision of maximizing investors wealth.</w:t>
       </w:r>
     </w:p>
     <w:p>
@@ -1141,7 +1294,6 @@
           <w:b/>
           <w:sz w:val="28"/>
         </w:rPr>
-        <w:lastRenderedPageBreak/>
         <w:t>Scope</w:t>
       </w:r>
     </w:p>
@@ -1193,58 +1345,17 @@
         </w:rPr>
       </w:pPr>
       <w:r>
-        <w:t>Though the guidelines are divided into six parts, what is in scope will be the cybersecurity operational resilience element. To achieve this, the following activities are in scope of this project:</w:t>
-      </w:r>
-    </w:p>
-    <w:p>
-      <w:pPr>
-        <w:pStyle w:val="BBNormal"/>
-      </w:pPr>
-    </w:p>
-    <w:p>
-      <w:pPr>
-        <w:pStyle w:val="BBNormal"/>
-        <w:numPr>
-          <w:ilvl w:val="0"/>
-          <w:numId w:val="4"/>
-        </w:numPr>
-      </w:pPr>
-      <w:r>
-        <w:t>inventory the Information Technology assets, network and enabling infrastructure.</w:t>
-      </w:r>
-    </w:p>
-    <w:p>
-      <w:pPr>
-        <w:pStyle w:val="BBNormal"/>
-        <w:numPr>
-          <w:ilvl w:val="0"/>
-          <w:numId w:val="4"/>
-        </w:numPr>
-      </w:pPr>
-      <w:r>
-        <w:t>conduct the cybersecurity assessment be to determine both its present state and its target or desired cybersecurity profile or state.</w:t>
-      </w:r>
-    </w:p>
-    <w:p>
-      <w:pPr>
-        <w:pStyle w:val="BBNormal"/>
-        <w:numPr>
-          <w:ilvl w:val="0"/>
-          <w:numId w:val="4"/>
-        </w:numPr>
-      </w:pPr>
-      <w:r>
         <w:rPr>
           <w:noProof/>
         </w:rPr>
         <w:drawing>
-          <wp:anchor distT="0" distB="0" distL="114300" distR="114300" simplePos="0" relativeHeight="251657216" behindDoc="0" locked="0" layoutInCell="1" allowOverlap="1" wp14:anchorId="3020551E" wp14:editId="4C2CC8E2">
+          <wp:anchor distT="0" distB="0" distL="114300" distR="114300" simplePos="0" relativeHeight="251657216" behindDoc="0" locked="0" layoutInCell="1" allowOverlap="1" wp14:anchorId="3020551E" wp14:editId="3775C8B1">
             <wp:simplePos x="0" y="0"/>
             <wp:positionH relativeFrom="margin">
-              <wp:posOffset>3352800</wp:posOffset>
+              <wp:posOffset>3930650</wp:posOffset>
             </wp:positionH>
             <wp:positionV relativeFrom="paragraph">
-              <wp:posOffset>71120</wp:posOffset>
+              <wp:posOffset>290195</wp:posOffset>
             </wp:positionV>
             <wp:extent cx="2473325" cy="2190750"/>
             <wp:effectExtent l="0" t="0" r="0" b="0"/>
@@ -1298,8 +1409,13 @@
         </w:drawing>
       </w:r>
       <w:r>
-        <w:t>identify gaps, threats, and risks.</w:t>
-      </w:r>
+        <w:t>Though the guidelines are divided into six parts, what is in scope will be the cybersecurity operational resilience element. To achieve this, the following activities are in scope of this project:</w:t>
+      </w:r>
+    </w:p>
+    <w:p>
+      <w:pPr>
+        <w:pStyle w:val="BBNormal"/>
+      </w:pPr>
     </w:p>
     <w:p>
       <w:pPr>
@@ -1310,7 +1426,7 @@
         </w:numPr>
       </w:pPr>
       <w:r>
-        <w:t>identify the potential impact.</w:t>
+        <w:t>inventory the Information Technology assets, network and enabling infrastructure.</w:t>
       </w:r>
     </w:p>
     <w:p>
@@ -1322,28 +1438,7 @@
         </w:numPr>
       </w:pPr>
       <w:r>
-        <w:t xml:space="preserve">prioritize action plans to mitigate the risks identified, noting that in line with </w:t>
-      </w:r>
-      <w:r>
-        <w:fldChar w:fldCharType="begin"/>
-      </w:r>
-      <w:r>
-        <w:instrText xml:space="preserve"> ADDIN EN.CITE &lt;EndNote&gt;&lt;Cite AuthorYear="1"&gt;&lt;Author&gt;Whitman&lt;/Author&gt;&lt;Year&gt;2017&lt;/Year&gt;&lt;RecNum&gt;104&lt;/RecNum&gt;&lt;DisplayText&gt;Whitman and Mattford (2017)&lt;/DisplayText&gt;&lt;record&gt;&lt;rec-number&gt;104&lt;/rec-number&gt;&lt;foreign-keys&gt;&lt;key app="EN" db-id="5ezxx5x25twtapexrt05axrc902zrzv99f5f" timestamp="1676134149"&gt;104&lt;/key&gt;&lt;/foreign-keys&gt;&lt;ref-type name="Book"&gt;6&lt;/ref-type&gt;&lt;contributors&gt;&lt;authors&gt;&lt;author&gt;Whitman, Michael E.&lt;/author&gt;&lt;author&gt;Mattford, Herbert&lt;/author&gt;&lt;/authors&gt;&lt;/contributors&gt;&lt;titles&gt;&lt;title&gt;Management of information security&lt;/title&gt;&lt;/titles&gt;&lt;pages&gt;xxii, 650 pages&lt;/pages&gt;&lt;edition&gt;Fifth edition.&lt;/edition&gt;&lt;keywords&gt;&lt;keyword&gt;Computer networks Security measures Management.&lt;/keyword&gt;&lt;keyword&gt;Computer security.&lt;/keyword&gt;&lt;keyword&gt;Information technology Security measures.&lt;/keyword&gt;&lt;keyword&gt;Computer security Management.&lt;/keyword&gt;&lt;/keywords&gt;&lt;dates&gt;&lt;year&gt;2017&lt;/year&gt;&lt;/dates&gt;&lt;pub-location&gt;Australia ; Boston, MA&lt;/pub-location&gt;&lt;publisher&gt;Cengage&lt;/publisher&gt;&lt;isbn&gt;9781305501256&amp;#xD;130550125X&lt;/isbn&gt;&lt;accession-num&gt;18951485&lt;/accession-num&gt;&lt;call-num&gt;TK5105.59 .W5356 2017&lt;/call-num&gt;&lt;urls&gt;&lt;/urls&gt;&lt;/record&gt;&lt;/Cite&gt;&lt;/EndNote&gt;</w:instrText>
-      </w:r>
-      <w:r>
-        <w:fldChar w:fldCharType="separate"/>
-      </w:r>
-      <w:r>
-        <w:rPr>
-          <w:noProof/>
-        </w:rPr>
-        <w:t>Whitman and Mattford (2017)</w:t>
-      </w:r>
-      <w:r>
-        <w:fldChar w:fldCharType="end"/>
-      </w:r>
-      <w:r>
-        <w:t xml:space="preserve"> five (5) Information Security Risk Control Strategies not all risks can be defended.</w:t>
+        <w:t>conduct the cybersecurity assessment be to determine both its present state and its target or desired cybersecurity profile or state.</w:t>
       </w:r>
     </w:p>
     <w:p>
@@ -1353,26 +1448,30 @@
           <w:ilvl w:val="0"/>
           <w:numId w:val="4"/>
         </w:numPr>
-        <w:rPr>
-          <w:rStyle w:val="Strong"/>
-          <w:b w:val="0"/>
-          <w:bCs w:val="0"/>
-          <w:sz w:val="24"/>
-          <w:szCs w:val="24"/>
-        </w:rPr>
-      </w:pPr>
-      <w:r>
-        <w:t>suggest a tracking methodology to assure that actions are implemented and closed.</w:t>
-      </w:r>
-    </w:p>
-    <w:p>
-      <w:pPr>
-        <w:spacing w:before="100" w:beforeAutospacing="1" w:after="100" w:afterAutospacing="1"/>
-        <w:jc w:val="both"/>
-        <w:rPr>
-          <w:b/>
-          <w:bCs/>
-        </w:rPr>
+      </w:pPr>
+      <w:r>
+        <w:t>identify gaps, threats, and risks.</w:t>
+      </w:r>
+    </w:p>
+    <w:p>
+      <w:pPr>
+        <w:pStyle w:val="BBNormal"/>
+        <w:numPr>
+          <w:ilvl w:val="0"/>
+          <w:numId w:val="4"/>
+        </w:numPr>
+      </w:pPr>
+      <w:r>
+        <w:t>identify the potential impact.</w:t>
+      </w:r>
+    </w:p>
+    <w:p>
+      <w:pPr>
+        <w:pStyle w:val="BBNormal"/>
+        <w:numPr>
+          <w:ilvl w:val="0"/>
+          <w:numId w:val="4"/>
+        </w:numPr>
       </w:pPr>
       <w:r>
         <w:rPr>
@@ -1384,16 +1483,16 @@
         <mc:AlternateContent>
           <mc:Choice Requires="wps">
             <w:drawing>
-              <wp:anchor distT="0" distB="0" distL="114300" distR="114300" simplePos="0" relativeHeight="251658240" behindDoc="0" locked="0" layoutInCell="1" allowOverlap="1" wp14:anchorId="636E1DDD" wp14:editId="7A819D0C">
+              <wp:anchor distT="0" distB="0" distL="114300" distR="114300" simplePos="0" relativeHeight="251661312" behindDoc="0" locked="0" layoutInCell="1" allowOverlap="1" wp14:anchorId="2E526B76" wp14:editId="767F00DA">
                 <wp:simplePos x="0" y="0"/>
                 <wp:positionH relativeFrom="column">
-                  <wp:posOffset>3371850</wp:posOffset>
+                  <wp:posOffset>3930650</wp:posOffset>
                 </wp:positionH>
                 <wp:positionV relativeFrom="paragraph">
-                  <wp:posOffset>187960</wp:posOffset>
+                  <wp:posOffset>141605</wp:posOffset>
                 </wp:positionV>
                 <wp:extent cx="2473325" cy="304800"/>
-                <wp:effectExtent l="3810" t="0" r="0" b="0"/>
+                <wp:effectExtent l="0" t="0" r="3175" b="0"/>
                 <wp:wrapSquare wrapText="bothSides"/>
                 <wp:docPr id="13" name="Text Box 2"/>
                 <wp:cNvGraphicFramePr>
@@ -1447,14 +1546,27 @@
                             <w:r>
                               <w:t xml:space="preserve">Figure </w:t>
                             </w:r>
-                            <w:fldSimple w:instr=" SEQ Figure \* ARABIC ">
-                              <w:r>
-                                <w:rPr>
-                                  <w:noProof/>
-                                </w:rPr>
-                                <w:t>1</w:t>
-                              </w:r>
-                            </w:fldSimple>
+                            <w:r>
+                              <w:fldChar w:fldCharType="begin"/>
+                            </w:r>
+                            <w:r>
+                              <w:instrText xml:space="preserve"> SEQ Figure \* ARABIC </w:instrText>
+                            </w:r>
+                            <w:r>
+                              <w:fldChar w:fldCharType="separate"/>
+                            </w:r>
+                            <w:r>
+                              <w:rPr>
+                                <w:noProof/>
+                              </w:rPr>
+                              <w:t>1</w:t>
+                            </w:r>
+                            <w:r>
+                              <w:rPr>
+                                <w:noProof/>
+                              </w:rPr>
+                              <w:fldChar w:fldCharType="end"/>
+                            </w:r>
                             <w:r>
                               <w:t>: The Risk Assessment Process – NIST Special Publication 800-30</w:t>
                             </w:r>
@@ -1478,11 +1590,11 @@
           </mc:Choice>
           <mc:Fallback>
             <w:pict>
-              <v:shapetype w14:anchorId="636E1DDD" id="_x0000_t202" coordsize="21600,21600" o:spt="202" path="m,l,21600r21600,l21600,xe">
+              <v:shapetype w14:anchorId="2E526B76" id="_x0000_t202" coordsize="21600,21600" o:spt="202" path="m,l,21600r21600,l21600,xe">
                 <v:stroke joinstyle="miter"/>
                 <v:path gradientshapeok="t" o:connecttype="rect"/>
               </v:shapetype>
-              <v:shape id="Text Box 2" o:spid="_x0000_s1026" type="#_x0000_t202" style="position:absolute;left:0;text-align:left;margin-left:265.5pt;margin-top:14.8pt;width:194.75pt;height:24pt;z-index:251658240;visibility:visible;mso-wrap-style:square;mso-width-percent:0;mso-height-percent:0;mso-wrap-distance-left:9pt;mso-wrap-distance-top:0;mso-wrap-distance-right:9pt;mso-wrap-distance-bottom:0;mso-position-horizontal:absolute;mso-position-horizontal-relative:text;mso-position-vertical:absolute;mso-position-vertical-relative:text;mso-width-percent:0;mso-height-percent:0;mso-width-relative:page;mso-height-relative:margin;v-text-anchor:top" o:gfxdata="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" stroked="f">
+              <v:shape id="Text Box 2" o:spid="_x0000_s1026" type="#_x0000_t202" style="position:absolute;left:0;text-align:left;margin-left:309.5pt;margin-top:11.15pt;width:194.75pt;height:24pt;z-index:251661312;visibility:visible;mso-wrap-style:square;mso-width-percent:0;mso-height-percent:0;mso-wrap-distance-left:9pt;mso-wrap-distance-top:0;mso-wrap-distance-right:9pt;mso-wrap-distance-bottom:0;mso-position-horizontal:absolute;mso-position-horizontal-relative:text;mso-position-vertical:absolute;mso-position-vertical-relative:text;mso-width-percent:0;mso-height-percent:0;mso-width-relative:page;mso-height-relative:margin;v-text-anchor:top" o:gfxdata="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" stroked="f">
                 <v:textbox inset="0,0,0,0">
                   <w:txbxContent>
                     <w:p>
@@ -1498,14 +1610,27 @@
                       <w:r>
                         <w:t xml:space="preserve">Figure </w:t>
                       </w:r>
-                      <w:fldSimple w:instr=" SEQ Figure \* ARABIC ">
-                        <w:r>
-                          <w:rPr>
-                            <w:noProof/>
-                          </w:rPr>
-                          <w:t>1</w:t>
-                        </w:r>
-                      </w:fldSimple>
+                      <w:r>
+                        <w:fldChar w:fldCharType="begin"/>
+                      </w:r>
+                      <w:r>
+                        <w:instrText xml:space="preserve"> SEQ Figure \* ARABIC </w:instrText>
+                      </w:r>
+                      <w:r>
+                        <w:fldChar w:fldCharType="separate"/>
+                      </w:r>
+                      <w:r>
+                        <w:rPr>
+                          <w:noProof/>
+                        </w:rPr>
+                        <w:t>1</w:t>
+                      </w:r>
+                      <w:r>
+                        <w:rPr>
+                          <w:noProof/>
+                        </w:rPr>
+                        <w:fldChar w:fldCharType="end"/>
+                      </w:r>
                       <w:r>
                         <w:t>: The Risk Assessment Process – NIST Special Publication 800-30</w:t>
                       </w:r>
@@ -1519,6 +1644,60 @@
         </mc:AlternateContent>
       </w:r>
       <w:r>
+        <w:t xml:space="preserve">prioritize action plans to mitigate the risks identified, noting that in line with </w:t>
+      </w:r>
+      <w:r>
+        <w:fldChar w:fldCharType="begin"/>
+      </w:r>
+      <w:r>
+        <w:instrText xml:space="preserve"> ADDIN EN.CITE &lt;EndNote&gt;&lt;Cite AuthorYear="1"&gt;&lt;Author&gt;Whitman&lt;/Author&gt;&lt;Year&gt;2017&lt;/Year&gt;&lt;RecNum&gt;104&lt;/RecNum&gt;&lt;DisplayText&gt;Whitman and Mattford (2017)&lt;/DisplayText&gt;&lt;record&gt;&lt;rec-number&gt;104&lt;/rec-number&gt;&lt;foreign-keys&gt;&lt;key app="EN" db-id="5ezxx5x25twtapexrt05axrc902zrzv99f5f" timestamp="1676134149"&gt;104&lt;/key&gt;&lt;/foreign-keys&gt;&lt;ref-type name="Book"&gt;6&lt;/ref-type&gt;&lt;contributors&gt;&lt;authors&gt;&lt;author&gt;Whitman, Michael E.&lt;/author&gt;&lt;author&gt;Mattford, Herbert&lt;/author&gt;&lt;/authors&gt;&lt;/contributors&gt;&lt;titles&gt;&lt;title&gt;Management of information security&lt;/title&gt;&lt;/titles&gt;&lt;pages&gt;xxii, 650 pages&lt;/pages&gt;&lt;edition&gt;Fifth edition.&lt;/edition&gt;&lt;keywords&gt;&lt;keyword&gt;Computer networks Security measures Management.&lt;/keyword&gt;&lt;keyword&gt;Computer security.&lt;/keyword&gt;&lt;keyword&gt;Information technology Security measures.&lt;/keyword&gt;&lt;keyword&gt;Computer security Management.&lt;/keyword&gt;&lt;/keywords&gt;&lt;dates&gt;&lt;year&gt;2017&lt;/year&gt;&lt;/dates&gt;&lt;pub-location&gt;Australia ; Boston, MA&lt;/pub-location&gt;&lt;publisher&gt;Cengage&lt;/publisher&gt;&lt;isbn&gt;9781305501256&amp;#xD;130550125X&lt;/isbn&gt;&lt;accession-num&gt;18951485&lt;/accession-num&gt;&lt;call-num&gt;TK5105.59 .W5356 2017&lt;/call-num&gt;&lt;urls&gt;&lt;/urls&gt;&lt;/record&gt;&lt;/Cite&gt;&lt;/EndNote&gt;</w:instrText>
+      </w:r>
+      <w:r>
+        <w:fldChar w:fldCharType="separate"/>
+      </w:r>
+      <w:r>
+        <w:rPr>
+          <w:noProof/>
+        </w:rPr>
+        <w:t>Whitman and Mattford (2017)</w:t>
+      </w:r>
+      <w:r>
+        <w:fldChar w:fldCharType="end"/>
+      </w:r>
+      <w:r>
+        <w:t xml:space="preserve"> five (5) Information Security Risk Control Strategies not all risks can be defended.</w:t>
+      </w:r>
+    </w:p>
+    <w:p>
+      <w:pPr>
+        <w:pStyle w:val="BBNormal"/>
+        <w:numPr>
+          <w:ilvl w:val="0"/>
+          <w:numId w:val="4"/>
+        </w:numPr>
+        <w:rPr>
+          <w:rStyle w:val="Strong"/>
+          <w:b w:val="0"/>
+          <w:bCs w:val="0"/>
+          <w:sz w:val="24"/>
+          <w:szCs w:val="24"/>
+        </w:rPr>
+      </w:pPr>
+      <w:r>
+        <w:lastRenderedPageBreak/>
+        <w:t>suggest a tracking methodology to assure that actions are implemented and closed.</w:t>
+      </w:r>
+    </w:p>
+    <w:p>
+      <w:pPr>
+        <w:spacing w:before="100" w:beforeAutospacing="1" w:after="100" w:afterAutospacing="1"/>
+        <w:jc w:val="both"/>
+        <w:rPr>
+          <w:b/>
+          <w:bCs/>
+        </w:rPr>
+      </w:pPr>
+      <w:r>
         <w:rPr>
           <w:b/>
           <w:bCs/>
@@ -1618,7 +1797,6 @@
         </w:numPr>
       </w:pPr>
       <w:r>
-        <w:lastRenderedPageBreak/>
         <w:t>Communication with the CBN</w:t>
       </w:r>
     </w:p>
@@ -1662,7 +1840,15 @@
           <w:b/>
           <w:sz w:val="28"/>
         </w:rPr>
-        <w:t>Proposed methodology</w:t>
+        <w:t xml:space="preserve">Proposed </w:t>
+      </w:r>
+      <w:r>
+        <w:rPr>
+          <w:rFonts w:ascii="Arial" w:hAnsi="Arial"/>
+          <w:b/>
+          <w:sz w:val="28"/>
+        </w:rPr>
+        <w:t>methodology.</w:t>
       </w:r>
     </w:p>
     <w:p>
@@ -1784,6 +1970,7 @@
     <w:p>
       <w:pPr>
         <w:pStyle w:val="BBNormal"/>
+        <w:widowControl w:val="0"/>
         <w:rPr>
           <w:rFonts w:ascii="Arial" w:hAnsi="Arial" w:cs="Arial"/>
           <w:sz w:val="22"/>
@@ -1791,7 +1978,22 @@
         </w:rPr>
       </w:pPr>
       <w:r>
-        <w:t>An initial project risk assessment has been carried out and the following are the identified risks along with their likeliness of occurrence and impact. As part of the project’s risk management plan, these risks and emerging ones will be continually monitored, updated and strategies to mitigate them developed as the project goes through execution</w:t>
+        <w:t xml:space="preserve">An initial project risk assessment has been </w:t>
+      </w:r>
+      <w:proofErr w:type="gramStart"/>
+      <w:r>
+        <w:t>carried out</w:t>
+      </w:r>
+      <w:proofErr w:type="gramEnd"/>
+      <w:r>
+        <w:t xml:space="preserve"> and the following are the identified risks along with their likeliness of occurrence and impact. As part of the project’s risk management plan, these risks and emerging ones will be continually monitored, updated and </w:t>
+      </w:r>
+      <w:r>
+        <w:lastRenderedPageBreak/>
+        <w:t xml:space="preserve">strategies to mitigate them developed as the project goes through </w:t>
+      </w:r>
+      <w:r>
+        <w:t>execution.</w:t>
       </w:r>
     </w:p>
     <w:p>
@@ -1840,12 +2042,12 @@
         <w:tblLook w:val="04A0" w:firstRow="1" w:lastRow="0" w:firstColumn="1" w:lastColumn="0" w:noHBand="0" w:noVBand="1"/>
       </w:tblPr>
       <w:tblGrid>
-        <w:gridCol w:w="1653"/>
+        <w:gridCol w:w="1652"/>
+        <w:gridCol w:w="1664"/>
+        <w:gridCol w:w="1707"/>
         <w:gridCol w:w="1660"/>
-        <w:gridCol w:w="1707"/>
-        <w:gridCol w:w="1661"/>
-        <w:gridCol w:w="1655"/>
-        <w:gridCol w:w="1688"/>
+        <w:gridCol w:w="1654"/>
+        <w:gridCol w:w="1687"/>
       </w:tblGrid>
       <w:tr>
         <w:tc>
@@ -1896,7 +2098,7 @@
                 <w:sz w:val="22"/>
                 <w:szCs w:val="22"/>
               </w:rPr>
-              <w:t>Negligble</w:t>
+              <w:t>Negligible</w:t>
             </w:r>
           </w:p>
         </w:tc>
@@ -2265,7 +2467,13 @@
               </w:rPr>
             </w:pPr>
             <w:r>
-              <w:t>Adequate tools to carry out the needed tests</w:t>
+              <w:t xml:space="preserve">Adequate tools to </w:t>
+            </w:r>
+            <w:r>
+              <w:t>conduct</w:t>
+            </w:r>
+            <w:r>
+              <w:t xml:space="preserve"> the needed tests</w:t>
             </w:r>
           </w:p>
         </w:tc>
@@ -2796,7 +3004,6 @@
           <w:b/>
           <w:sz w:val="28"/>
         </w:rPr>
-        <w:lastRenderedPageBreak/>
         <w:t>Resources</w:t>
       </w:r>
     </w:p>
@@ -2893,14 +3100,27 @@
       <w:r>
         <w:t xml:space="preserve">Figure </w:t>
       </w:r>
-      <w:fldSimple w:instr=" SEQ Figure \* ARABIC ">
-        <w:r>
-          <w:rPr>
-            <w:noProof/>
-          </w:rPr>
-          <w:t>3</w:t>
-        </w:r>
-      </w:fldSimple>
+      <w:r>
+        <w:fldChar w:fldCharType="begin"/>
+      </w:r>
+      <w:r>
+        <w:instrText xml:space="preserve"> SEQ Figure \* ARABIC </w:instrText>
+      </w:r>
+      <w:r>
+        <w:fldChar w:fldCharType="separate"/>
+      </w:r>
+      <w:r>
+        <w:rPr>
+          <w:noProof/>
+        </w:rPr>
+        <w:t>2</w:t>
+      </w:r>
+      <w:r>
+        <w:rPr>
+          <w:noProof/>
+        </w:rPr>
+        <w:fldChar w:fldCharType="end"/>
+      </w:r>
       <w:r>
         <w:t>: Listing of Project Resources</w:t>
       </w:r>
@@ -2949,6 +3169,7 @@
     <w:p>
       <w:pPr>
         <w:pStyle w:val="BBNormal"/>
+        <w:widowControl w:val="0"/>
       </w:pPr>
       <w:r>
         <w:t>A project schedule has been developed using the MS Project Professional. The major milestones in the project are as extracted and shown in the chart below. The detailed Project Gantt Chart is attached as an appendix.</w:t>
@@ -2969,6 +3190,7 @@
           <w:sz w:val="22"/>
           <w:szCs w:val="22"/>
         </w:rPr>
+        <w:lastRenderedPageBreak/>
         <mc:AlternateContent>
           <mc:Choice Requires="wps">
             <w:drawing>
@@ -3036,14 +3258,27 @@
                             <w:r>
                               <w:t xml:space="preserve">Figure </w:t>
                             </w:r>
-                            <w:fldSimple w:instr=" SEQ Figure \* ARABIC ">
-                              <w:r>
-                                <w:rPr>
-                                  <w:noProof/>
-                                </w:rPr>
-                                <w:t>4</w:t>
-                              </w:r>
-                            </w:fldSimple>
+                            <w:r>
+                              <w:fldChar w:fldCharType="begin"/>
+                            </w:r>
+                            <w:r>
+                              <w:instrText xml:space="preserve"> SEQ Figure \* ARABIC </w:instrText>
+                            </w:r>
+                            <w:r>
+                              <w:fldChar w:fldCharType="separate"/>
+                            </w:r>
+                            <w:r>
+                              <w:rPr>
+                                <w:noProof/>
+                              </w:rPr>
+                              <w:t>3</w:t>
+                            </w:r>
+                            <w:r>
+                              <w:rPr>
+                                <w:noProof/>
+                              </w:rPr>
+                              <w:fldChar w:fldCharType="end"/>
+                            </w:r>
                             <w:r>
                               <w:t>: Project Schedule Summary</w:t>
                             </w:r>
@@ -3084,14 +3319,27 @@
                       <w:r>
                         <w:t xml:space="preserve">Figure </w:t>
                       </w:r>
-                      <w:fldSimple w:instr=" SEQ Figure \* ARABIC ">
-                        <w:r>
-                          <w:rPr>
-                            <w:noProof/>
-                          </w:rPr>
-                          <w:t>4</w:t>
-                        </w:r>
-                      </w:fldSimple>
+                      <w:r>
+                        <w:fldChar w:fldCharType="begin"/>
+                      </w:r>
+                      <w:r>
+                        <w:instrText xml:space="preserve"> SEQ Figure \* ARABIC </w:instrText>
+                      </w:r>
+                      <w:r>
+                        <w:fldChar w:fldCharType="separate"/>
+                      </w:r>
+                      <w:r>
+                        <w:rPr>
+                          <w:noProof/>
+                        </w:rPr>
+                        <w:t>3</w:t>
+                      </w:r>
+                      <w:r>
+                        <w:rPr>
+                          <w:noProof/>
+                        </w:rPr>
+                        <w:fldChar w:fldCharType="end"/>
+                      </w:r>
                       <w:r>
                         <w:t>: Project Schedule Summary</w:t>
                       </w:r>
@@ -3209,7 +3457,23 @@
           <w:b/>
           <w:sz w:val="28"/>
         </w:rPr>
-        <w:t>Legal, ethical or social considerations</w:t>
+        <w:t xml:space="preserve">Legal, </w:t>
+      </w:r>
+      <w:r>
+        <w:rPr>
+          <w:rFonts w:ascii="Arial" w:hAnsi="Arial"/>
+          <w:b/>
+          <w:sz w:val="28"/>
+        </w:rPr>
+        <w:t>ethical,</w:t>
+      </w:r>
+      <w:r>
+        <w:rPr>
+          <w:rFonts w:ascii="Arial" w:hAnsi="Arial"/>
+          <w:b/>
+          <w:sz w:val="28"/>
+        </w:rPr>
+        <w:t xml:space="preserve"> or social considerations</w:t>
       </w:r>
     </w:p>
     <w:p>
@@ -3258,7 +3522,25 @@
           <w:sz w:val="28"/>
           <w:szCs w:val="28"/>
         </w:rPr>
-        <w:t>All works relating to the project will be carried out on a whole-disk encrypted laptop to prevent unauthorized access to the project data.</w:t>
+        <w:t xml:space="preserve">All works relating to the project will be </w:t>
+      </w:r>
+      <w:proofErr w:type="gramStart"/>
+      <w:r>
+        <w:rPr>
+          <w:rFonts w:ascii="Abadi Extra Light" w:hAnsi="Abadi Extra Light"/>
+          <w:sz w:val="28"/>
+          <w:szCs w:val="28"/>
+        </w:rPr>
+        <w:t>carried out</w:t>
+      </w:r>
+      <w:proofErr w:type="gramEnd"/>
+      <w:r>
+        <w:rPr>
+          <w:rFonts w:ascii="Abadi Extra Light" w:hAnsi="Abadi Extra Light"/>
+          <w:sz w:val="28"/>
+          <w:szCs w:val="28"/>
+        </w:rPr>
+        <w:t xml:space="preserve"> on a whole-disk encrypted laptop to prevent unauthorized access to the project data.</w:t>
       </w:r>
     </w:p>
     <w:p>
@@ -3374,6 +3656,7 @@
         </w:numPr>
       </w:pPr>
       <w:r>
+        <w:lastRenderedPageBreak/>
         <w:t>Destroy these information following the expiration of the reasonable use period.</w:t>
       </w:r>
     </w:p>
@@ -3513,6 +3796,7 @@
           <w:b/>
           <w:sz w:val="28"/>
         </w:rPr>
+        <w:lastRenderedPageBreak/>
         <w:t>References</w:t>
       </w:r>
     </w:p>
@@ -3608,13 +3892,39 @@
     <w:p>
       <w:pPr>
         <w:pStyle w:val="EndNoteBibliography"/>
+        <w:ind w:left="720" w:hanging="720"/>
+      </w:pPr>
+      <w:r>
+        <w:t xml:space="preserve">Central Bank of Nigeria. (n.d). </w:t>
+      </w:r>
+      <w:r>
+        <w:rPr>
+          <w:i/>
+        </w:rPr>
+        <w:t>About CBN</w:t>
+      </w:r>
+      <w:r>
+        <w:t xml:space="preserve">. Retrieved 24/02/2023 from </w:t>
+      </w:r>
+      <w:hyperlink r:id="rId18" w:history="1">
+        <w:r>
+          <w:rPr>
+            <w:rStyle w:val="Hyperlink"/>
+          </w:rPr>
+          <w:t>https://www.cbn.gov.ng/AboutCBN/</w:t>
+        </w:r>
+      </w:hyperlink>
+    </w:p>
+    <w:p>
+      <w:pPr>
+        <w:pStyle w:val="EndNoteBibliography"/>
         <w:spacing w:after="0"/>
         <w:ind w:left="720" w:hanging="720"/>
       </w:pPr>
       <w:r>
         <w:t xml:space="preserve">Driz, S. E. (2017). 7 Steps to Prioritize Cyber Security Threats &amp; Threat Remediation. </w:t>
       </w:r>
-      <w:hyperlink r:id="rId18" w:history="1">
+      <w:hyperlink r:id="rId19" w:history="1">
         <w:r>
           <w:rPr>
             <w:rStyle w:val="Hyperlink"/>
@@ -3730,7 +4040,7 @@
       <w:r>
         <w:t xml:space="preserve"> (Threat Report, Issue. </w:t>
       </w:r>
-      <w:hyperlink r:id="rId19" w:history="1">
+      <w:hyperlink r:id="rId20" w:history="1">
         <w:r>
           <w:rPr>
             <w:rStyle w:val="Hyperlink"/>
@@ -3746,19 +4056,9 @@
         <w:ind w:left="720" w:hanging="720"/>
       </w:pPr>
       <w:r>
-        <w:tab/>
-      </w:r>
-    </w:p>
-    <w:p>
-      <w:pPr>
-        <w:pStyle w:val="EndNoteBibliography"/>
-        <w:spacing w:after="0"/>
-        <w:ind w:left="720" w:hanging="720"/>
-      </w:pPr>
-      <w:r>
         <w:t xml:space="preserve">Rinaldi, A. (2023). The Cost of Cybersecurity and How to Budget for It. Retrieved 08/02/2023, from </w:t>
       </w:r>
-      <w:hyperlink r:id="rId20" w:history="1">
+      <w:hyperlink r:id="rId21" w:history="1">
         <w:r>
           <w:rPr>
             <w:rStyle w:val="Hyperlink"/>
@@ -3857,6 +4157,7 @@
         <w:rPr>
           <w:noProof/>
         </w:rPr>
+        <w:lastRenderedPageBreak/>
         <w:drawing>
           <wp:inline distT="0" distB="0" distL="0" distR="0" wp14:anchorId="52F387BB" wp14:editId="5C10B100">
             <wp:extent cx="5816600" cy="7880350"/>
@@ -3875,7 +4176,7 @@
                     </pic:cNvPicPr>
                   </pic:nvPicPr>
                   <pic:blipFill>
-                    <a:blip r:embed="rId21">
+                    <a:blip r:embed="rId22">
                       <a:extLst>
                         <a:ext uri="{28A0092B-C50C-407E-A947-70E740481C1C}">
                           <a14:useLocalDpi xmlns:a14="http://schemas.microsoft.com/office/drawing/2010/main" val="0"/>
@@ -3941,7 +4242,7 @@
                     </pic:cNvPicPr>
                   </pic:nvPicPr>
                   <pic:blipFill>
-                    <a:blip r:embed="rId22">
+                    <a:blip r:embed="rId23">
                       <a:extLst>
                         <a:ext uri="{28A0092B-C50C-407E-A947-70E740481C1C}">
                           <a14:useLocalDpi xmlns:a14="http://schemas.microsoft.com/office/drawing/2010/main" val="0"/>
@@ -4005,7 +4306,7 @@
                     </pic:cNvPicPr>
                   </pic:nvPicPr>
                   <pic:blipFill>
-                    <a:blip r:embed="rId23">
+                    <a:blip r:embed="rId24">
                       <a:extLst>
                         <a:ext uri="{28A0092B-C50C-407E-A947-70E740481C1C}">
                           <a14:useLocalDpi xmlns:a14="http://schemas.microsoft.com/office/drawing/2010/main" val="0"/>
@@ -4038,12 +4339,12 @@
       </w:r>
     </w:p>
     <w:sectPr>
-      <w:headerReference w:type="default" r:id="rId24"/>
-      <w:footerReference w:type="default" r:id="rId25"/>
-      <w:footerReference w:type="first" r:id="rId26"/>
+      <w:headerReference w:type="default" r:id="rId25"/>
+      <w:footerReference w:type="default" r:id="rId26"/>
+      <w:footerReference w:type="first" r:id="rId27"/>
       <w:type w:val="continuous"/>
       <w:pgSz w:w="11906" w:h="16838" w:code="9"/>
-      <w:pgMar w:top="1701" w:right="936" w:bottom="1134" w:left="936" w:header="284" w:footer="454" w:gutter="0"/>
+      <w:pgMar w:top="1701" w:right="936" w:bottom="851" w:left="936" w:header="284" w:footer="454" w:gutter="0"/>
       <w:pgBorders w:offsetFrom="page">
         <w:top w:val="single" w:sz="4" w:space="21" w:color="A6A6A6"/>
         <w:left w:val="single" w:sz="4" w:space="21" w:color="A6A6A6"/>
@@ -4992,7 +5293,7 @@
                               <w:sz w:val="20"/>
                               <w:szCs w:val="20"/>
                             </w:rPr>
-                            <w:t>Faculty of Business and Law</w:t>
+                            <w:t xml:space="preserve">Faculty of Business and </w:t>
                           </w:r>
                           <w:r>
                             <w:rPr>
@@ -5001,7 +5302,25 @@
                               <w:sz w:val="20"/>
                               <w:szCs w:val="20"/>
                             </w:rPr>
-                            <w:t xml:space="preserve">  Web: www.</w:t>
+                            <w:t>Law</w:t>
+                          </w:r>
+                          <w:r>
+                            <w:rPr>
+                              <w:rFonts w:ascii="Arial" w:hAnsi="Arial" w:cs="Arial"/>
+                              <w:color w:val="FFFFFF"/>
+                              <w:sz w:val="20"/>
+                              <w:szCs w:val="20"/>
+                            </w:rPr>
+                            <w:t xml:space="preserve"> Web</w:t>
+                          </w:r>
+                          <w:r>
+                            <w:rPr>
+                              <w:rFonts w:ascii="Arial" w:hAnsi="Arial" w:cs="Arial"/>
+                              <w:color w:val="FFFFFF"/>
+                              <w:sz w:val="20"/>
+                              <w:szCs w:val="20"/>
+                            </w:rPr>
+                            <w:t>: www.</w:t>
                           </w:r>
                           <w:r>
                             <w:rPr>
@@ -5068,7 +5387,7 @@
                         <w:sz w:val="20"/>
                         <w:szCs w:val="20"/>
                       </w:rPr>
-                      <w:t>Faculty of Business and Law</w:t>
+                      <w:t xml:space="preserve">Faculty of Business and </w:t>
                     </w:r>
                     <w:r>
                       <w:rPr>
@@ -5077,7 +5396,25 @@
                         <w:sz w:val="20"/>
                         <w:szCs w:val="20"/>
                       </w:rPr>
-                      <w:t xml:space="preserve">  Web: www.</w:t>
+                      <w:t>Law</w:t>
+                    </w:r>
+                    <w:r>
+                      <w:rPr>
+                        <w:rFonts w:ascii="Arial" w:hAnsi="Arial" w:cs="Arial"/>
+                        <w:color w:val="FFFFFF"/>
+                        <w:sz w:val="20"/>
+                        <w:szCs w:val="20"/>
+                      </w:rPr>
+                      <w:t xml:space="preserve"> Web</w:t>
+                    </w:r>
+                    <w:r>
+                      <w:rPr>
+                        <w:rFonts w:ascii="Arial" w:hAnsi="Arial" w:cs="Arial"/>
+                        <w:color w:val="FFFFFF"/>
+                        <w:sz w:val="20"/>
+                        <w:szCs w:val="20"/>
+                      </w:rPr>
+                      <w:t>: www.</w:t>
                     </w:r>
                     <w:r>
                       <w:rPr>
@@ -6552,7 +6889,51 @@
     <w:lsdException w:name="Subtitle" w:qFormat="1"/>
     <w:lsdException w:name="Strong" w:uiPriority="22" w:qFormat="1"/>
     <w:lsdException w:name="Emphasis" w:qFormat="1"/>
+    <w:lsdException w:name="Normal Table" w:semiHidden="1" w:unhideWhenUsed="1"/>
+    <w:lsdException w:name="Table Simple 1" w:semiHidden="1" w:unhideWhenUsed="1"/>
+    <w:lsdException w:name="Table Simple 2" w:semiHidden="1" w:unhideWhenUsed="1"/>
+    <w:lsdException w:name="Table Simple 3" w:semiHidden="1" w:unhideWhenUsed="1"/>
+    <w:lsdException w:name="Table Classic 1" w:semiHidden="1" w:unhideWhenUsed="1"/>
+    <w:lsdException w:name="Table Classic 2" w:semiHidden="1" w:unhideWhenUsed="1"/>
+    <w:lsdException w:name="Table Classic 3" w:semiHidden="1" w:unhideWhenUsed="1"/>
+    <w:lsdException w:name="Table Classic 4" w:semiHidden="1" w:unhideWhenUsed="1"/>
+    <w:lsdException w:name="Table Colorful 1" w:semiHidden="1" w:unhideWhenUsed="1"/>
+    <w:lsdException w:name="Table Colorful 2" w:semiHidden="1" w:unhideWhenUsed="1"/>
+    <w:lsdException w:name="Table Colorful 3" w:semiHidden="1" w:unhideWhenUsed="1"/>
+    <w:lsdException w:name="Table Columns 1" w:semiHidden="1" w:unhideWhenUsed="1"/>
+    <w:lsdException w:name="Table Columns 2" w:semiHidden="1" w:unhideWhenUsed="1"/>
+    <w:lsdException w:name="Table Columns 3" w:semiHidden="1" w:unhideWhenUsed="1"/>
+    <w:lsdException w:name="Table Columns 4" w:semiHidden="1" w:unhideWhenUsed="1"/>
+    <w:lsdException w:name="Table Columns 5" w:semiHidden="1" w:unhideWhenUsed="1"/>
+    <w:lsdException w:name="Table Grid 1" w:semiHidden="1" w:unhideWhenUsed="1"/>
+    <w:lsdException w:name="Table Grid 2" w:semiHidden="1" w:unhideWhenUsed="1"/>
+    <w:lsdException w:name="Table Grid 3" w:semiHidden="1" w:unhideWhenUsed="1"/>
+    <w:lsdException w:name="Table Grid 4" w:semiHidden="1" w:unhideWhenUsed="1"/>
+    <w:lsdException w:name="Table Grid 5" w:semiHidden="1" w:unhideWhenUsed="1"/>
+    <w:lsdException w:name="Table Grid 6" w:semiHidden="1" w:unhideWhenUsed="1"/>
+    <w:lsdException w:name="Table Grid 7" w:semiHidden="1" w:unhideWhenUsed="1"/>
+    <w:lsdException w:name="Table Grid 8" w:semiHidden="1" w:unhideWhenUsed="1"/>
+    <w:lsdException w:name="Table List 1" w:semiHidden="1" w:unhideWhenUsed="1"/>
+    <w:lsdException w:name="Table List 2" w:semiHidden="1" w:unhideWhenUsed="1"/>
+    <w:lsdException w:name="Table List 3" w:semiHidden="1" w:unhideWhenUsed="1"/>
+    <w:lsdException w:name="Table List 4" w:semiHidden="1" w:unhideWhenUsed="1"/>
+    <w:lsdException w:name="Table List 5" w:semiHidden="1" w:unhideWhenUsed="1"/>
+    <w:lsdException w:name="Table List 6" w:semiHidden="1" w:unhideWhenUsed="1"/>
+    <w:lsdException w:name="Table List 7" w:semiHidden="1" w:unhideWhenUsed="1"/>
+    <w:lsdException w:name="Table List 8" w:semiHidden="1" w:unhideWhenUsed="1"/>
+    <w:lsdException w:name="Table 3D effects 1" w:semiHidden="1" w:unhideWhenUsed="1"/>
+    <w:lsdException w:name="Table 3D effects 2" w:semiHidden="1" w:unhideWhenUsed="1"/>
+    <w:lsdException w:name="Table 3D effects 3" w:semiHidden="1" w:unhideWhenUsed="1"/>
+    <w:lsdException w:name="Table Contemporary" w:semiHidden="1" w:unhideWhenUsed="1"/>
+    <w:lsdException w:name="Table Elegant" w:semiHidden="1" w:unhideWhenUsed="1"/>
+    <w:lsdException w:name="Table Professional" w:semiHidden="1" w:unhideWhenUsed="1"/>
+    <w:lsdException w:name="Table Subtle 1" w:semiHidden="1" w:unhideWhenUsed="1"/>
+    <w:lsdException w:name="Table Subtle 2" w:semiHidden="1" w:unhideWhenUsed="1"/>
+    <w:lsdException w:name="Table Web 1" w:semiHidden="1" w:unhideWhenUsed="1"/>
+    <w:lsdException w:name="Table Web 2" w:semiHidden="1" w:unhideWhenUsed="1"/>
+    <w:lsdException w:name="Table Web 3" w:semiHidden="1" w:unhideWhenUsed="1"/>
     <w:lsdException w:name="Table Grid" w:uiPriority="59"/>
+    <w:lsdException w:name="Table Theme" w:semiHidden="1" w:unhideWhenUsed="1"/>
     <w:lsdException w:name="Placeholder Text" w:semiHidden="1" w:uiPriority="99" w:unhideWhenUsed="1"/>
     <w:lsdException w:name="No Spacing" w:uiPriority="99" w:qFormat="1"/>
     <w:lsdException w:name="Light Shading" w:uiPriority="99"/>
@@ -6805,11 +7186,14 @@
   </w:style>
   <w:style w:type="character" w:default="1" w:styleId="DefaultParagraphFont">
     <w:name w:val="Default Paragraph Font"/>
-    <w:semiHidden/>
+    <w:uiPriority w:val="1"/>
+    <w:unhideWhenUsed/>
   </w:style>
   <w:style w:type="table" w:default="1" w:styleId="TableNormal">
     <w:name w:val="Normal Table"/>
+    <w:uiPriority w:val="99"/>
     <w:semiHidden/>
+    <w:unhideWhenUsed/>
     <w:tblPr>
       <w:tblInd w:w="0" w:type="dxa"/>
       <w:tblCellMar>
@@ -6822,7 +7206,9 @@
   </w:style>
   <w:style w:type="numbering" w:default="1" w:styleId="NoList">
     <w:name w:val="No List"/>
+    <w:uiPriority w:val="99"/>
     <w:semiHidden/>
+    <w:unhideWhenUsed/>
   </w:style>
   <w:style w:type="paragraph" w:styleId="Header">
     <w:name w:val="header"/>
@@ -7426,6 +7812,19 @@
 </file>
 
 <file path=customXml/item1.xml><?xml version="1.0" encoding="utf-8"?>
+<b:Sources xmlns:b="http://schemas.openxmlformats.org/officeDocument/2006/bibliography" xmlns="http://schemas.openxmlformats.org/officeDocument/2006/bibliography" SelectedStyle="\APASixthEditionOfficeOnline.xsl" StyleName="APA" Version="6"/>
+</file>
+
+<file path=customXml/item2.xml><?xml version="1.0" encoding="utf-8"?>
+<?mso-contentType ?>
+<FormTemplates xmlns="http://schemas.microsoft.com/sharepoint/v3/contenttype/forms">
+  <Display>DocumentLibraryForm</Display>
+  <Edit>DocumentLibraryForm</Edit>
+  <New>DocumentLibraryForm</New>
+</FormTemplates>
+</file>
+
+<file path=customXml/item3.xml><?xml version="1.0" encoding="utf-8"?>
 <ct:contentTypeSchema xmlns:ct="http://schemas.microsoft.com/office/2006/metadata/contentType" xmlns:ma="http://schemas.microsoft.com/office/2006/metadata/properties/metaAttributes" ct:_="" ma:_="" ma:contentTypeName="Document" ma:contentTypeID="0x010100148A13388C069740B4C6E74BB4F790D4" ma:contentTypeVersion="5" ma:contentTypeDescription="Create a new document." ma:contentTypeScope="" ma:versionID="43dac63e49c8d8b4800a07f63b187f34">
   <xsd:schema xmlns:xsd="http://www.w3.org/2001/XMLSchema" xmlns:xs="http://www.w3.org/2001/XMLSchema" xmlns:p="http://schemas.microsoft.com/office/2006/metadata/properties" xmlns:ns2="8766d80c-d0c5-4abf-8821-a0136eef321f" targetNamespace="http://schemas.microsoft.com/office/2006/metadata/properties" ma:root="true" ma:fieldsID="fa243f7e3016dfb5273bcc0ce9c72acd" ns2:_="">
     <xsd:import namespace="8766d80c-d0c5-4abf-8821-a0136eef321f"/>
@@ -7575,19 +7974,6 @@
 </ct:contentTypeSchema>
 </file>
 
-<file path=customXml/item2.xml><?xml version="1.0" encoding="utf-8"?>
-<?mso-contentType ?>
-<FormTemplates xmlns="http://schemas.microsoft.com/sharepoint/v3/contenttype/forms">
-  <Display>DocumentLibraryForm</Display>
-  <Edit>DocumentLibraryForm</Edit>
-  <New>DocumentLibraryForm</New>
-</FormTemplates>
-</file>
-
-<file path=customXml/item3.xml><?xml version="1.0" encoding="utf-8"?>
-<b:Sources xmlns:b="http://schemas.openxmlformats.org/officeDocument/2006/bibliography" xmlns="http://schemas.openxmlformats.org/officeDocument/2006/bibliography" SelectedStyle="\APASixthEditionOfficeOnline.xsl" StyleName="APA" Version="6"/>
-</file>
-
 <file path=customXml/item4.xml><?xml version="1.0" encoding="utf-8"?>
 <p:properties xmlns:p="http://schemas.microsoft.com/office/2006/metadata/properties" xmlns:xsi="http://www.w3.org/2001/XMLSchema-instance" xmlns:pc="http://schemas.microsoft.com/office/infopath/2007/PartnerControls">
   <documentManagement/>
@@ -7595,6 +7981,22 @@
 </file>
 
 <file path=customXml/itemProps1.xml><?xml version="1.0" encoding="utf-8"?>
+<ds:datastoreItem xmlns:ds="http://schemas.openxmlformats.org/officeDocument/2006/customXml" ds:itemID="{7B450AE4-1550-4018-A74A-5563013153FE}">
+  <ds:schemaRefs>
+    <ds:schemaRef ds:uri="http://schemas.openxmlformats.org/officeDocument/2006/bibliography"/>
+  </ds:schemaRefs>
+</ds:datastoreItem>
+</file>
+
+<file path=customXml/itemProps2.xml><?xml version="1.0" encoding="utf-8"?>
+<ds:datastoreItem xmlns:ds="http://schemas.openxmlformats.org/officeDocument/2006/customXml" ds:itemID="{5B29352A-A237-46B7-BCB4-73A01A62429A}">
+  <ds:schemaRefs>
+    <ds:schemaRef ds:uri="http://schemas.microsoft.com/sharepoint/v3/contenttype/forms"/>
+  </ds:schemaRefs>
+</ds:datastoreItem>
+</file>
+
+<file path=customXml/itemProps3.xml><?xml version="1.0" encoding="utf-8"?>
 <ds:datastoreItem xmlns:ds="http://schemas.openxmlformats.org/officeDocument/2006/customXml" ds:itemID="{C2C99A27-3098-40C6-BFB8-2B3B5BEBB172}">
   <ds:schemaRefs>
     <ds:schemaRef ds:uri="http://schemas.microsoft.com/office/2006/metadata/contentType"/>
@@ -7612,22 +8014,6 @@
 </ds:datastoreItem>
 </file>
 
-<file path=customXml/itemProps2.xml><?xml version="1.0" encoding="utf-8"?>
-<ds:datastoreItem xmlns:ds="http://schemas.openxmlformats.org/officeDocument/2006/customXml" ds:itemID="{5B29352A-A237-46B7-BCB4-73A01A62429A}">
-  <ds:schemaRefs>
-    <ds:schemaRef ds:uri="http://schemas.microsoft.com/sharepoint/v3/contenttype/forms"/>
-  </ds:schemaRefs>
-</ds:datastoreItem>
-</file>
-
-<file path=customXml/itemProps3.xml><?xml version="1.0" encoding="utf-8"?>
-<ds:datastoreItem xmlns:ds="http://schemas.openxmlformats.org/officeDocument/2006/customXml" ds:itemID="{7B450AE4-1550-4018-A74A-5563013153FE}">
-  <ds:schemaRefs>
-    <ds:schemaRef ds:uri="http://schemas.openxmlformats.org/officeDocument/2006/bibliography"/>
-  </ds:schemaRefs>
-</ds:datastoreItem>
-</file>
-
 <file path=customXml/itemProps4.xml><?xml version="1.0" encoding="utf-8"?>
 <ds:datastoreItem xmlns:ds="http://schemas.openxmlformats.org/officeDocument/2006/customXml" ds:itemID="{BB3B0077-F21D-4F85-8054-F5B8C37B1B9B}">
   <ds:schemaRefs>

</xml_diff>

<commit_message>
Revised the Executive Summary
</commit_message>
<xml_diff>
--- a/Assessment 2 - Project Proposal.docx
+++ b/Assessment 2 - Project Proposal.docx
@@ -533,13 +533,7 @@
         <w:pStyle w:val="BBNormal"/>
       </w:pPr>
       <w:r>
-        <w:t>Th</w:t>
-      </w:r>
-      <w:r>
-        <w:t xml:space="preserve">e Cyber Resilience Assessment of </w:t>
-      </w:r>
-      <w:r>
-        <w:t>Seoul Microfinance Bank</w:t>
+        <w:t>The Cyber Resilience Assessment of Seoul Microfinance Bank</w:t>
       </w:r>
       <w:r>
         <w:rPr>
@@ -548,13 +542,7 @@
         <w:footnoteReference w:id="1"/>
       </w:r>
       <w:r>
-        <w:t xml:space="preserve"> (SMFB) </w:t>
-      </w:r>
-      <w:r>
-        <w:t xml:space="preserve">will assist the bank with complying </w:t>
-      </w:r>
-      <w:r>
-        <w:t xml:space="preserve">with the cybersecurity operational resilience aspect of the </w:t>
+        <w:t xml:space="preserve"> (SMFB) will assist the bank with complying with the cybersecurity operational resilience aspect of the </w:t>
       </w:r>
       <w:r>
         <w:fldChar w:fldCharType="begin"/>
@@ -595,140 +583,318 @@
         <w:t xml:space="preserve">SMFB aims at delivering superior returns to its shareholders. </w:t>
       </w:r>
       <w:r>
-        <w:t>A</w:t>
-      </w:r>
-      <w:r>
-        <w:t xml:space="preserve"> cyber incidence will hinder</w:t>
+        <w:t>A cyber incidence will hinder SMFB from achieving its goal. This is because a</w:t>
+      </w:r>
+      <w:r>
+        <w:t xml:space="preserve"> cyber incidence is costly </w:t>
+      </w:r>
+      <w:r>
+        <w:t xml:space="preserve">– it has costs relating to dealing with </w:t>
+      </w:r>
+      <w:r>
+        <w:t xml:space="preserve">reputational damage and regulatory </w:t>
+      </w:r>
+      <w:r>
+        <w:t>monitoring issues</w:t>
+      </w:r>
+      <w:r>
+        <w:t xml:space="preserve">. More so, it </w:t>
+      </w:r>
+      <w:r>
+        <w:t>take</w:t>
+      </w:r>
+      <w:r>
+        <w:t>s</w:t>
+      </w:r>
+      <w:r>
+        <w:t xml:space="preserve"> resources away from other more productive uses. </w:t>
+      </w:r>
+    </w:p>
+    <w:p>
+      <w:pPr>
+        <w:pStyle w:val="BBNormal"/>
+      </w:pPr>
+    </w:p>
+    <w:p>
+      <w:pPr>
+        <w:pStyle w:val="BBNormal"/>
+      </w:pPr>
+      <w:r>
+        <w:t>Th</w:t>
+      </w:r>
+      <w:r>
+        <w:t>is project</w:t>
+      </w:r>
+      <w:r>
+        <w:t xml:space="preserve">, in addition to meeting a compliance obligation, also </w:t>
+      </w:r>
+      <w:r>
+        <w:t xml:space="preserve">helps to reduce the risk of a cyber incidence by decreasing the threat landscape available </w:t>
+      </w:r>
+      <w:r>
+        <w:t>to</w:t>
+      </w:r>
+      <w:r>
+        <w:t xml:space="preserve"> adversaries. It achieves this by </w:t>
+      </w:r>
+      <w:r>
+        <w:t>audit</w:t>
+      </w:r>
+      <w:r>
+        <w:t>ing</w:t>
+      </w:r>
+      <w:r>
+        <w:t xml:space="preserve"> the current cybersecurity posture of the bank</w:t>
+      </w:r>
+      <w:r>
+        <w:t xml:space="preserve"> and</w:t>
+      </w:r>
+      <w:r>
+        <w:t xml:space="preserve"> provid</w:t>
+      </w:r>
+      <w:r>
+        <w:t xml:space="preserve">ing </w:t>
+      </w:r>
+      <w:r>
+        <w:t xml:space="preserve">actionable </w:t>
+      </w:r>
+      <w:r>
+        <w:t>advice</w:t>
+      </w:r>
+      <w:r>
+        <w:t xml:space="preserve"> that</w:t>
+      </w:r>
+      <w:r>
+        <w:t xml:space="preserve">, when implemented, </w:t>
+      </w:r>
+      <w:r>
+        <w:t xml:space="preserve">will </w:t>
+      </w:r>
+      <w:r>
+        <w:t xml:space="preserve">strengthen existing </w:t>
+      </w:r>
+      <w:r>
+        <w:t>systems,</w:t>
+      </w:r>
+      <w:r>
+        <w:t xml:space="preserve"> and defend in-depth the bank’s information systems</w:t>
+      </w:r>
+      <w:r>
+        <w:t xml:space="preserve">. </w:t>
+      </w:r>
+      <w:r>
+        <w:t xml:space="preserve">In so doing, the </w:t>
+      </w:r>
+      <w:r>
+        <w:t>Confidentiality, Integrity, and Availability</w:t>
+      </w:r>
+      <w:r>
+        <w:t xml:space="preserve"> of the information that provides </w:t>
+      </w:r>
+      <w:r>
+        <w:t xml:space="preserve">the bank </w:t>
+      </w:r>
+      <w:r>
+        <w:t xml:space="preserve">a competing edge in </w:t>
+      </w:r>
+      <w:r>
+        <w:t>the market is enhanced</w:t>
+      </w:r>
+    </w:p>
+    <w:p>
+      <w:pPr>
+        <w:pStyle w:val="BBNormal"/>
+      </w:pPr>
+    </w:p>
+    <w:p>
+      <w:pPr>
+        <w:pStyle w:val="BBNormal"/>
+      </w:pPr>
+      <w:r>
+        <w:t xml:space="preserve">The following are some </w:t>
+      </w:r>
+      <w:r>
+        <w:t>additional</w:t>
+      </w:r>
+      <w:r>
+        <w:t xml:space="preserve"> value-drivers for the project:</w:t>
+      </w:r>
+    </w:p>
+    <w:p>
+      <w:pPr>
+        <w:pStyle w:val="BBNormal"/>
+        <w:numPr>
+          <w:ilvl w:val="0"/>
+          <w:numId w:val="11"/>
+        </w:numPr>
+        <w:tabs>
+          <w:tab w:val="left" w:pos="851"/>
+        </w:tabs>
+      </w:pPr>
+      <w:r>
+        <w:t>Reduc</w:t>
+      </w:r>
+      <w:r>
+        <w:t xml:space="preserve">tion </w:t>
+      </w:r>
+      <w:r>
+        <w:t>of</w:t>
       </w:r>
       <w:r>
         <w:t xml:space="preserve"> </w:t>
       </w:r>
       <w:r>
-        <w:t xml:space="preserve">SMFB </w:t>
-      </w:r>
-      <w:r>
-        <w:t xml:space="preserve">from </w:t>
-      </w:r>
-      <w:r>
-        <w:t>achiev</w:t>
-      </w:r>
-      <w:r>
-        <w:t>ing</w:t>
-      </w:r>
-      <w:r>
-        <w:t xml:space="preserve"> its goal.</w:t>
-      </w:r>
-      <w:r>
-        <w:t xml:space="preserve"> This is because a</w:t>
-      </w:r>
-      <w:r>
-        <w:t xml:space="preserve"> cyber incidence is costly </w:t>
-      </w:r>
-      <w:r>
-        <w:t xml:space="preserve">– it has costs relating to dealing with </w:t>
-      </w:r>
-      <w:r>
-        <w:t xml:space="preserve">reputational damage and regulatory </w:t>
-      </w:r>
-      <w:r>
-        <w:t>monitoring issues</w:t>
-      </w:r>
-      <w:r>
-        <w:t xml:space="preserve">. More so, it </w:t>
-      </w:r>
-      <w:r>
-        <w:t>take</w:t>
-      </w:r>
-      <w:r>
-        <w:t>s</w:t>
-      </w:r>
-      <w:r>
-        <w:t xml:space="preserve"> resources away from other more productive uses. </w:t>
+        <w:t>l</w:t>
+      </w:r>
+      <w:r>
+        <w:t>ong-</w:t>
+      </w:r>
+      <w:r>
+        <w:t>t</w:t>
+      </w:r>
+      <w:r>
+        <w:t xml:space="preserve">erm </w:t>
+      </w:r>
+      <w:r>
+        <w:t>c</w:t>
+      </w:r>
+      <w:r>
+        <w:t xml:space="preserve">osts, </w:t>
       </w:r>
     </w:p>
     <w:p>
       <w:pPr>
         <w:pStyle w:val="BBNormal"/>
-      </w:pPr>
+        <w:numPr>
+          <w:ilvl w:val="0"/>
+          <w:numId w:val="11"/>
+        </w:numPr>
+        <w:tabs>
+          <w:tab w:val="left" w:pos="851"/>
+        </w:tabs>
+      </w:pPr>
+      <w:r>
+        <w:t>Avoid</w:t>
+      </w:r>
+      <w:r>
+        <w:t>ance of</w:t>
+      </w:r>
+      <w:r>
+        <w:t xml:space="preserve"> sanctions and penalties that may arise from regulatory non-compliance issues. </w:t>
+      </w:r>
     </w:p>
     <w:p>
       <w:pPr>
         <w:pStyle w:val="BBNormal"/>
-      </w:pPr>
-      <w:r>
-        <w:t>Th</w:t>
-      </w:r>
-      <w:r>
-        <w:t>is project</w:t>
-      </w:r>
-      <w:r>
-        <w:t xml:space="preserve">, in addition to meeting a compliance obligation, also </w:t>
-      </w:r>
-      <w:r>
-        <w:t xml:space="preserve">helps to reduce the risk of a cyber incidence by decreasing the threat landscape available for adversaries to operate. It achieves this by </w:t>
-      </w:r>
-      <w:r>
-        <w:t>audit</w:t>
-      </w:r>
-      <w:r>
-        <w:t>ing</w:t>
-      </w:r>
-      <w:r>
-        <w:t xml:space="preserve"> the current cybersecurity posture of the bank</w:t>
-      </w:r>
-      <w:r>
-        <w:t xml:space="preserve"> and</w:t>
-      </w:r>
-      <w:r>
-        <w:t xml:space="preserve"> provid</w:t>
-      </w:r>
-      <w:r>
-        <w:t xml:space="preserve">ing </w:t>
-      </w:r>
-      <w:r>
-        <w:t xml:space="preserve">actionable </w:t>
-      </w:r>
-      <w:r>
-        <w:t>advice</w:t>
-      </w:r>
-      <w:r>
-        <w:t xml:space="preserve"> that</w:t>
-      </w:r>
-      <w:r>
-        <w:t xml:space="preserve">, when implemented, </w:t>
-      </w:r>
-      <w:r>
-        <w:t xml:space="preserve">will </w:t>
-      </w:r>
-      <w:r>
-        <w:t xml:space="preserve">strengthen existing </w:t>
-      </w:r>
-      <w:r>
-        <w:t>systems,</w:t>
-      </w:r>
-      <w:r>
-        <w:t xml:space="preserve"> and defend in-depth the bank’s information systems</w:t>
-      </w:r>
-      <w:r>
-        <w:t xml:space="preserve">. </w:t>
-      </w:r>
-      <w:r>
-        <w:t xml:space="preserve">In so doing, the </w:t>
-      </w:r>
-      <w:r>
-        <w:t>Confidentiality, Integrity, and Availability</w:t>
-      </w:r>
-      <w:r>
-        <w:t xml:space="preserve"> of the information that provides </w:t>
+        <w:numPr>
+          <w:ilvl w:val="0"/>
+          <w:numId w:val="11"/>
+        </w:numPr>
+        <w:tabs>
+          <w:tab w:val="left" w:pos="851"/>
+        </w:tabs>
+      </w:pPr>
+      <w:r>
+        <w:t>Avoid</w:t>
+      </w:r>
+      <w:r>
+        <w:t>ance of l</w:t>
+      </w:r>
+      <w:r>
+        <w:t xml:space="preserve">oss of </w:t>
+      </w:r>
+      <w:r>
+        <w:t>r</w:t>
+      </w:r>
+      <w:r>
+        <w:t>evenue from business downtime</w:t>
+      </w:r>
+      <w:r>
+        <w:t>.</w:t>
+      </w:r>
+    </w:p>
+    <w:p>
+      <w:pPr>
+        <w:pStyle w:val="BBNormal"/>
+      </w:pPr>
+    </w:p>
+    <w:p>
+      <w:pPr>
+        <w:pStyle w:val="BBNormal"/>
+      </w:pPr>
+      <w:r>
+        <w:t>At the end of the current phase</w:t>
+      </w:r>
+      <w:r>
+        <w:t xml:space="preserve"> of the project</w:t>
+      </w:r>
+      <w:r>
+        <w:t>, the prepare phase, stakeholders were identified, engaged and alignment obtained on the project’s scope of work, resources, cost estimate and schedule for completing the project. Also, the project</w:t>
+      </w:r>
+      <w:r>
+        <w:t>’s</w:t>
+      </w:r>
+      <w:r>
+        <w:t xml:space="preserve"> risk matrix was developed alongside </w:t>
+      </w:r>
+      <w:r>
+        <w:t>a</w:t>
+      </w:r>
+      <w:r>
+        <w:t xml:space="preserve"> data breach plan which was informed by considerations regarding data privacy issues.</w:t>
+      </w:r>
+    </w:p>
+    <w:p>
+      <w:pPr>
+        <w:pStyle w:val="BBNormal"/>
+      </w:pPr>
+    </w:p>
+    <w:p>
+      <w:pPr>
+        <w:pStyle w:val="BBNormal"/>
+      </w:pPr>
+      <w:r>
+        <w:lastRenderedPageBreak/>
+        <w:t>On completion, the project will provide stakeholders with a C</w:t>
+      </w:r>
+      <w:r>
+        <w:t>ybersecurity Vulnerabilities</w:t>
+      </w:r>
+      <w:r>
+        <w:t xml:space="preserve"> and Threats</w:t>
+      </w:r>
+      <w:r>
+        <w:t xml:space="preserve"> Assessment Report </w:t>
+      </w:r>
+      <w:r>
+        <w:t xml:space="preserve">of the bank along with suggested </w:t>
+      </w:r>
+      <w:r>
+        <w:t xml:space="preserve">counter measures to take to mitigate </w:t>
+      </w:r>
+      <w:r>
+        <w:t xml:space="preserve">these. </w:t>
+      </w:r>
+      <w:r>
+        <w:t>The</w:t>
+      </w:r>
+      <w:r>
+        <w:t xml:space="preserve"> </w:t>
+      </w:r>
+      <w:r>
+        <w:t xml:space="preserve">Cybersecurity Risk Assessment Template </w:t>
+      </w:r>
+      <w:r>
+        <w:t xml:space="preserve">used by the project would also become available for </w:t>
       </w:r>
       <w:r>
         <w:t xml:space="preserve">the bank </w:t>
       </w:r>
       <w:r>
-        <w:t xml:space="preserve">a competing edge in </w:t>
-      </w:r>
-      <w:r>
-        <w:t>the market is enhanced.</w:t>
+        <w:t xml:space="preserve">to use </w:t>
+      </w:r>
+      <w:r>
+        <w:t>for future assessments.</w:t>
       </w:r>
     </w:p>
     <w:p>
@@ -866,7 +1032,6 @@
         </w:numPr>
       </w:pPr>
       <w:r>
-        <w:lastRenderedPageBreak/>
         <w:t xml:space="preserve">Using the Financial Impact Assessment Scale along with a Probability Scale, determine the Threat Severity Level and </w:t>
       </w:r>
     </w:p>
@@ -1053,9 +1218,14 @@
     <w:p>
       <w:pPr>
         <w:pStyle w:val="BBNormal"/>
-      </w:pPr>
-      <w:r>
-        <w:t>The 1958 Central Bank of Nigeria Act of Parliament, as amended, established the CBN and assigned it regulatory powers over certain institutions amongst which are the Other Financial Institutions (OFI).</w:t>
+        <w:widowControl w:val="0"/>
+      </w:pPr>
+      <w:r>
+        <w:t xml:space="preserve">The 1958 Central Bank of Nigeria Act of Parliament, as amended, established the CBN and assigned it regulatory powers over certain institutions amongst which are the Other Financial </w:t>
+      </w:r>
+      <w:r>
+        <w:lastRenderedPageBreak/>
+        <w:t>Institutions (OFI).</w:t>
       </w:r>
     </w:p>
     <w:p>
@@ -1071,31 +1241,7 @@
         <w:t xml:space="preserve">The Central Bank of Nigeria is the apex financial institution </w:t>
       </w:r>
       <w:r>
-        <w:t xml:space="preserve">with </w:t>
-      </w:r>
-      <w:r>
-        <w:t>the overall control and administration of the monetary policies of the Federal Government</w:t>
-      </w:r>
-      <w:r>
-        <w:t xml:space="preserve"> of Nigeria</w:t>
-      </w:r>
-      <w:r>
-        <w:t>.</w:t>
-      </w:r>
-      <w:r>
-        <w:t xml:space="preserve"> One of its aim is to “</w:t>
-      </w:r>
-      <w:r>
-        <w:t>promote a sound financial system in Nigeria</w:t>
-      </w:r>
-      <w:r>
-        <w:t xml:space="preserve">” and it accomplishes this by </w:t>
-      </w:r>
-      <w:r>
-        <w:t>administering the Banks and Other Financial Institutions Act (BOFIA), 2</w:t>
-      </w:r>
-      <w:r>
-        <w:t xml:space="preserve">020 </w:t>
+        <w:t xml:space="preserve">with the overall control and administration of the monetary policies of the Federal Government of Nigeria. One of its aim is to “promote a sound financial system in Nigeria” and it accomplishes this by administering the Banks and Other Financial Institutions Act (BOFIA), 2020 </w:t>
       </w:r>
       <w:r>
         <w:fldChar w:fldCharType="begin"/>
@@ -1161,11 +1307,7 @@
         <w:pStyle w:val="BBNormal"/>
       </w:pPr>
       <w:r>
-        <w:t xml:space="preserve">Seoul Microfinance Bank (SMFB) is a Lagos based OFI that has been in operation for more than three. Its operations are relatively small but very important to the financial inclusion of </w:t>
-      </w:r>
-      <w:r>
-        <w:lastRenderedPageBreak/>
-        <w:t>those in the lower strata of the society through the taking of deposits and the provision of short-term loans.</w:t>
+        <w:t>Seoul Microfinance Bank (SMFB) is a Lagos based OFI that has been in operation for more than three. Its operations are relatively small but very important to the financial inclusion of those in the lower strata of the society through the taking of deposits and the provision of short-term loans.</w:t>
       </w:r>
     </w:p>
     <w:p>
@@ -1233,15 +1375,7 @@
         <w:t>investors’ perceptions of audit quality</w:t>
       </w:r>
       <w:r>
-        <w:t xml:space="preserve">. It becomes imperative to </w:t>
-      </w:r>
-      <w:proofErr w:type="gramStart"/>
-      <w:r>
-        <w:t>carry out</w:t>
-      </w:r>
-      <w:proofErr w:type="gramEnd"/>
-      <w:r>
-        <w:t xml:space="preserve"> this project as it helps steer the bank towards accomplishing its vision of maximizing investors wealth.</w:t>
+        <w:t>. It becomes imperative to carry out this project as it helps steer the bank towards accomplishing its vision of maximizing investors wealth.</w:t>
       </w:r>
     </w:p>
     <w:p>
@@ -1262,14 +1396,6 @@
       <w:r>
         <w:t xml:space="preserve"> to assist the bank in addressing this non-compliance challenge.</w:t>
       </w:r>
-    </w:p>
-    <w:p>
-      <w:pPr>
-        <w:rPr>
-          <w:rFonts w:ascii="Arial" w:hAnsi="Arial"/>
-          <w:sz w:val="22"/>
-        </w:rPr>
-      </w:pPr>
     </w:p>
     <w:p>
       <w:pPr>
@@ -1299,6 +1425,7 @@
     </w:p>
     <w:p>
       <w:pPr>
+        <w:widowControl w:val="0"/>
         <w:jc w:val="both"/>
         <w:rPr>
           <w:rFonts w:ascii="Abadi Extra Light" w:hAnsi="Abadi Extra Light"/>
@@ -1317,11 +1444,7 @@
     </w:p>
     <w:p>
       <w:pPr>
-        <w:jc w:val="both"/>
-      </w:pPr>
-    </w:p>
-    <w:p>
-      <w:pPr>
+        <w:widowControl w:val="0"/>
         <w:spacing w:before="100" w:beforeAutospacing="1" w:after="100" w:afterAutospacing="1"/>
         <w:jc w:val="both"/>
         <w:rPr>
@@ -1340,22 +1463,44 @@
     <w:p>
       <w:pPr>
         <w:pStyle w:val="BBNormal"/>
+        <w:widowControl w:val="0"/>
         <w:rPr>
           <w:rFonts w:eastAsia="Calibri"/>
         </w:rPr>
       </w:pPr>
       <w:r>
+        <w:t xml:space="preserve">Though the guidelines are divided into six parts, what is in scope will be the cybersecurity </w:t>
+      </w:r>
+      <w:r>
+        <w:lastRenderedPageBreak/>
+        <w:t>operational resilience element. To achieve this, the following activities are in scope of this project:</w:t>
+      </w:r>
+    </w:p>
+    <w:p>
+      <w:pPr>
+        <w:pStyle w:val="BBNormal"/>
+      </w:pPr>
+    </w:p>
+    <w:p>
+      <w:pPr>
+        <w:pStyle w:val="BBNormal"/>
+        <w:numPr>
+          <w:ilvl w:val="0"/>
+          <w:numId w:val="4"/>
+        </w:numPr>
+      </w:pPr>
+      <w:r>
         <w:rPr>
           <w:noProof/>
         </w:rPr>
         <w:drawing>
-          <wp:anchor distT="0" distB="0" distL="114300" distR="114300" simplePos="0" relativeHeight="251657216" behindDoc="0" locked="0" layoutInCell="1" allowOverlap="1" wp14:anchorId="3020551E" wp14:editId="3775C8B1">
+          <wp:anchor distT="0" distB="0" distL="114300" distR="114300" simplePos="0" relativeHeight="251657216" behindDoc="0" locked="0" layoutInCell="1" allowOverlap="1" wp14:anchorId="3020551E" wp14:editId="561B9F75">
             <wp:simplePos x="0" y="0"/>
             <wp:positionH relativeFrom="margin">
-              <wp:posOffset>3930650</wp:posOffset>
+              <wp:posOffset>3867150</wp:posOffset>
             </wp:positionH>
             <wp:positionV relativeFrom="paragraph">
-              <wp:posOffset>290195</wp:posOffset>
+              <wp:posOffset>85725</wp:posOffset>
             </wp:positionV>
             <wp:extent cx="2473325" cy="2190750"/>
             <wp:effectExtent l="0" t="0" r="0" b="0"/>
@@ -1409,13 +1554,8 @@
         </w:drawing>
       </w:r>
       <w:r>
-        <w:t>Though the guidelines are divided into six parts, what is in scope will be the cybersecurity operational resilience element. To achieve this, the following activities are in scope of this project:</w:t>
-      </w:r>
-    </w:p>
-    <w:p>
-      <w:pPr>
-        <w:pStyle w:val="BBNormal"/>
-      </w:pPr>
+        <w:t>inventory the Information Technology assets, network and enabling infrastructure.</w:t>
+      </w:r>
     </w:p>
     <w:p>
       <w:pPr>
@@ -1426,7 +1566,7 @@
         </w:numPr>
       </w:pPr>
       <w:r>
-        <w:t>inventory the Information Technology assets, network and enabling infrastructure.</w:t>
+        <w:t>conduct the cybersecurity assessment be to determine both its present state and its target or desired cybersecurity profile or state.</w:t>
       </w:r>
     </w:p>
     <w:p>
@@ -1438,7 +1578,7 @@
         </w:numPr>
       </w:pPr>
       <w:r>
-        <w:t>conduct the cybersecurity assessment be to determine both its present state and its target or desired cybersecurity profile or state.</w:t>
+        <w:t>identify gaps, threats, and risks.</w:t>
       </w:r>
     </w:p>
     <w:p>
@@ -1450,7 +1590,7 @@
         </w:numPr>
       </w:pPr>
       <w:r>
-        <w:t>identify gaps, threats, and risks.</w:t>
+        <w:t>identify the potential impact.</w:t>
       </w:r>
     </w:p>
     <w:p>
@@ -1462,18 +1602,6 @@
         </w:numPr>
       </w:pPr>
       <w:r>
-        <w:t>identify the potential impact.</w:t>
-      </w:r>
-    </w:p>
-    <w:p>
-      <w:pPr>
-        <w:pStyle w:val="BBNormal"/>
-        <w:numPr>
-          <w:ilvl w:val="0"/>
-          <w:numId w:val="4"/>
-        </w:numPr>
-      </w:pPr>
-      <w:r>
         <w:rPr>
           <w:rFonts w:eastAsia="Calibri"/>
           <w:noProof/>
@@ -1483,13 +1611,13 @@
         <mc:AlternateContent>
           <mc:Choice Requires="wps">
             <w:drawing>
-              <wp:anchor distT="0" distB="0" distL="114300" distR="114300" simplePos="0" relativeHeight="251661312" behindDoc="0" locked="0" layoutInCell="1" allowOverlap="1" wp14:anchorId="2E526B76" wp14:editId="767F00DA">
+              <wp:anchor distT="0" distB="0" distL="114300" distR="114300" simplePos="0" relativeHeight="251661312" behindDoc="0" locked="0" layoutInCell="1" allowOverlap="1" wp14:anchorId="2E526B76" wp14:editId="5F7DFA23">
                 <wp:simplePos x="0" y="0"/>
                 <wp:positionH relativeFrom="column">
-                  <wp:posOffset>3930650</wp:posOffset>
+                  <wp:posOffset>3867150</wp:posOffset>
                 </wp:positionH>
                 <wp:positionV relativeFrom="paragraph">
-                  <wp:posOffset>141605</wp:posOffset>
+                  <wp:posOffset>808355</wp:posOffset>
                 </wp:positionV>
                 <wp:extent cx="2473325" cy="304800"/>
                 <wp:effectExtent l="0" t="0" r="3175" b="0"/>
@@ -1594,7 +1722,7 @@
                 <v:stroke joinstyle="miter"/>
                 <v:path gradientshapeok="t" o:connecttype="rect"/>
               </v:shapetype>
-              <v:shape id="Text Box 2" o:spid="_x0000_s1026" type="#_x0000_t202" style="position:absolute;left:0;text-align:left;margin-left:309.5pt;margin-top:11.15pt;width:194.75pt;height:24pt;z-index:251661312;visibility:visible;mso-wrap-style:square;mso-width-percent:0;mso-height-percent:0;mso-wrap-distance-left:9pt;mso-wrap-distance-top:0;mso-wrap-distance-right:9pt;mso-wrap-distance-bottom:0;mso-position-horizontal:absolute;mso-position-horizontal-relative:text;mso-position-vertical:absolute;mso-position-vertical-relative:text;mso-width-percent:0;mso-height-percent:0;mso-width-relative:page;mso-height-relative:margin;v-text-anchor:top" o:gfxdata="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" stroked="f">
+              <v:shape id="Text Box 2" o:spid="_x0000_s1026" type="#_x0000_t202" style="position:absolute;left:0;text-align:left;margin-left:304.5pt;margin-top:63.65pt;width:194.75pt;height:24pt;z-index:251661312;visibility:visible;mso-wrap-style:square;mso-width-percent:0;mso-height-percent:0;mso-wrap-distance-left:9pt;mso-wrap-distance-top:0;mso-wrap-distance-right:9pt;mso-wrap-distance-bottom:0;mso-position-horizontal:absolute;mso-position-horizontal-relative:text;mso-position-vertical:absolute;mso-position-vertical-relative:text;mso-width-percent:0;mso-height-percent:0;mso-width-relative:page;mso-height-relative:margin;v-text-anchor:top" o:gfxdata="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" stroked="f">
                 <v:textbox inset="0,0,0,0">
                   <w:txbxContent>
                     <w:p>
@@ -1684,7 +1812,6 @@
         </w:rPr>
       </w:pPr>
       <w:r>
-        <w:lastRenderedPageBreak/>
         <w:t>suggest a tracking methodology to assure that actions are implemented and closed.</w:t>
       </w:r>
     </w:p>
@@ -1856,7 +1983,11 @@
         <w:pStyle w:val="BBNormal"/>
       </w:pPr>
       <w:r>
-        <w:t>The United States Department of Commerce’ National Institute of Standards and Technology has issued a Guide for Conducting Risk Assessments which is widely accepted as a standard across the world, including Nigeria. The Resilience Assessment of SMFB’s will follow the processes established by this guide.</w:t>
+        <w:t xml:space="preserve">The United States Department of Commerce’ National Institute of Standards and Technology has issued a Guide for Conducting Risk Assessments which is widely accepted as a standard </w:t>
+      </w:r>
+      <w:r>
+        <w:lastRenderedPageBreak/>
+        <w:t>across the world, including Nigeria. The Resilience Assessment of SMFB’s will follow the processes established by this guide.</w:t>
       </w:r>
     </w:p>
     <w:p>
@@ -1978,19 +2109,7 @@
         </w:rPr>
       </w:pPr>
       <w:r>
-        <w:t xml:space="preserve">An initial project risk assessment has been </w:t>
-      </w:r>
-      <w:proofErr w:type="gramStart"/>
-      <w:r>
-        <w:t>carried out</w:t>
-      </w:r>
-      <w:proofErr w:type="gramEnd"/>
-      <w:r>
-        <w:t xml:space="preserve"> and the following are the identified risks along with their likeliness of occurrence and impact. As part of the project’s risk management plan, these risks and emerging ones will be continually monitored, updated and </w:t>
-      </w:r>
-      <w:r>
-        <w:lastRenderedPageBreak/>
-        <w:t xml:space="preserve">strategies to mitigate them developed as the project goes through </w:t>
+        <w:t xml:space="preserve">An initial project risk assessment has been carried out and the following are the identified risks along with their likeliness of occurrence and impact. As part of the project’s risk management plan, these risks and emerging ones will be continually monitored, updated and strategies to mitigate them developed as the project goes through </w:t>
       </w:r>
       <w:r>
         <w:t>execution.</w:t>
@@ -3042,6 +3161,7 @@
         <w:rPr>
           <w:noProof/>
         </w:rPr>
+        <w:lastRenderedPageBreak/>
         <w:drawing>
           <wp:inline distT="0" distB="0" distL="0" distR="0" wp14:anchorId="127C8972" wp14:editId="15C80164">
             <wp:extent cx="5003800" cy="2597150"/>
@@ -3190,7 +3310,6 @@
           <w:sz w:val="22"/>
           <w:szCs w:val="22"/>
         </w:rPr>
-        <w:lastRenderedPageBreak/>
         <mc:AlternateContent>
           <mc:Choice Requires="wps">
             <w:drawing>
@@ -3457,6 +3576,7 @@
           <w:b/>
           <w:sz w:val="28"/>
         </w:rPr>
+        <w:lastRenderedPageBreak/>
         <w:t xml:space="preserve">Legal, </w:t>
       </w:r>
       <w:r>
@@ -3522,25 +3642,7 @@
           <w:sz w:val="28"/>
           <w:szCs w:val="28"/>
         </w:rPr>
-        <w:t xml:space="preserve">All works relating to the project will be </w:t>
-      </w:r>
-      <w:proofErr w:type="gramStart"/>
-      <w:r>
-        <w:rPr>
-          <w:rFonts w:ascii="Abadi Extra Light" w:hAnsi="Abadi Extra Light"/>
-          <w:sz w:val="28"/>
-          <w:szCs w:val="28"/>
-        </w:rPr>
-        <w:t>carried out</w:t>
-      </w:r>
-      <w:proofErr w:type="gramEnd"/>
-      <w:r>
-        <w:rPr>
-          <w:rFonts w:ascii="Abadi Extra Light" w:hAnsi="Abadi Extra Light"/>
-          <w:sz w:val="28"/>
-          <w:szCs w:val="28"/>
-        </w:rPr>
-        <w:t xml:space="preserve"> on a whole-disk encrypted laptop to prevent unauthorized access to the project data.</w:t>
+        <w:t>All works relating to the project will be carried out on a whole-disk encrypted laptop to prevent unauthorized access to the project data.</w:t>
       </w:r>
     </w:p>
     <w:p>
@@ -3656,7 +3758,6 @@
         </w:numPr>
       </w:pPr>
       <w:r>
-        <w:lastRenderedPageBreak/>
         <w:t>Destroy these information following the expiration of the reasonable use period.</w:t>
       </w:r>
     </w:p>
@@ -4040,7 +4141,7 @@
       <w:r>
         <w:t xml:space="preserve"> (Threat Report, Issue. </w:t>
       </w:r>
-      <w:hyperlink r:id="rId20" w:history="1">
+      <w:hyperlink r:id="rId20" w:anchor="mktoForm_3414" w:history="1">
         <w:r>
           <w:rPr>
             <w:rStyle w:val="Hyperlink"/>
@@ -4157,7 +4258,6 @@
         <w:rPr>
           <w:noProof/>
         </w:rPr>
-        <w:lastRenderedPageBreak/>
         <w:drawing>
           <wp:inline distT="0" distB="0" distL="0" distR="0" wp14:anchorId="52F387BB" wp14:editId="5C10B100">
             <wp:extent cx="5816600" cy="7880350"/>
@@ -5930,6 +6030,92 @@
 <file path=word/numbering.xml><?xml version="1.0" encoding="utf-8"?>
 <w:numbering xmlns:wpc="http://schemas.microsoft.com/office/word/2010/wordprocessingCanvas" xmlns:cx="http://schemas.microsoft.com/office/drawing/2014/chartex" xmlns:cx1="http://schemas.microsoft.com/office/drawing/2015/9/8/chartex" xmlns:cx2="http://schemas.microsoft.com/office/drawing/2015/10/21/chartex" xmlns:cx3="http://schemas.microsoft.com/office/drawing/2016/5/9/chartex" xmlns:cx4="http://schemas.microsoft.com/office/drawing/2016/5/10/chartex" xmlns:cx5="http://schemas.microsoft.com/office/drawing/2016/5/11/chartex" xmlns:cx6="http://schemas.microsoft.com/office/drawing/2016/5/12/chartex" xmlns:cx7="http://schemas.microsoft.com/office/drawing/2016/5/13/chartex" xmlns:cx8="http://schemas.microsoft.com/office/drawing/2016/5/14/chartex" xmlns:mc="http://schemas.openxmlformats.org/markup-compatibility/2006" xmlns:aink="http://schemas.microsoft.com/office/drawing/2016/ink" xmlns:am3d="http://schemas.microsoft.com/office/drawing/2017/model3d" xmlns:o="urn:schemas-microsoft-com:office:office" xmlns:oel="http://schemas.microsoft.com/office/2019/extlst" xmlns:r="http://schemas.openxmlformats.org/officeDocument/2006/relationships" xmlns:m="http://schemas.openxmlformats.org/officeDocument/2006/math" xmlns:v="urn:schemas-microsoft-com:vml" xmlns:wp14="http://schemas.microsoft.com/office/word/2010/wordprocessingDrawing" xmlns:wp="http://schemas.openxmlformats.org/drawingml/2006/wordprocessingDrawing" xmlns:w10="urn:schemas-microsoft-com:office:word" xmlns:w="http://schemas.openxmlformats.org/wordprocessingml/2006/main" xmlns:w14="http://schemas.microsoft.com/office/word/2010/wordml" xmlns:w15="http://schemas.microsoft.com/office/word/2012/wordml" xmlns:w16cex="http://schemas.microsoft.com/office/word/2018/wordml/cex" xmlns:w16cid="http://schemas.microsoft.com/office/word/2016/wordml/cid" xmlns:w16="http://schemas.microsoft.com/office/word/2018/wordml" xmlns:w16sdtdh="http://schemas.microsoft.com/office/word/2020/wordml/sdtdatahash" xmlns:w16se="http://schemas.microsoft.com/office/word/2015/wordml/symex" xmlns:wpg="http://schemas.microsoft.com/office/word/2010/wordprocessingGroup" xmlns:wpi="http://schemas.microsoft.com/office/word/2010/wordprocessingInk" xmlns:wne="http://schemas.microsoft.com/office/word/2006/wordml" xmlns:wps="http://schemas.microsoft.com/office/word/2010/wordprocessingShape" mc:Ignorable="w14 w15 w16se w16cid w16 w16cex w16sdtdh wp14">
   <w:abstractNum w:abstractNumId="0" w15:restartNumberingAfterBreak="0">
+    <w:nsid w:val="008107BD"/>
+    <w:multiLevelType w:val="hybridMultilevel"/>
+    <w:tmpl w:val="32E26800"/>
+    <w:lvl w:ilvl="0" w:tplc="0C09000F">
+      <w:start w:val="1"/>
+      <w:numFmt w:val="decimal"/>
+      <w:lvlText w:val="%1."/>
+      <w:lvlJc w:val="left"/>
+      <w:pPr>
+        <w:ind w:left="1004" w:hanging="360"/>
+      </w:pPr>
+    </w:lvl>
+    <w:lvl w:ilvl="1" w:tplc="0C090019" w:tentative="1">
+      <w:start w:val="1"/>
+      <w:numFmt w:val="lowerLetter"/>
+      <w:lvlText w:val="%2."/>
+      <w:lvlJc w:val="left"/>
+      <w:pPr>
+        <w:ind w:left="1724" w:hanging="360"/>
+      </w:pPr>
+    </w:lvl>
+    <w:lvl w:ilvl="2" w:tplc="0C09001B" w:tentative="1">
+      <w:start w:val="1"/>
+      <w:numFmt w:val="lowerRoman"/>
+      <w:lvlText w:val="%3."/>
+      <w:lvlJc w:val="right"/>
+      <w:pPr>
+        <w:ind w:left="2444" w:hanging="180"/>
+      </w:pPr>
+    </w:lvl>
+    <w:lvl w:ilvl="3" w:tplc="0C09000F" w:tentative="1">
+      <w:start w:val="1"/>
+      <w:numFmt w:val="decimal"/>
+      <w:lvlText w:val="%4."/>
+      <w:lvlJc w:val="left"/>
+      <w:pPr>
+        <w:ind w:left="3164" w:hanging="360"/>
+      </w:pPr>
+    </w:lvl>
+    <w:lvl w:ilvl="4" w:tplc="0C090019" w:tentative="1">
+      <w:start w:val="1"/>
+      <w:numFmt w:val="lowerLetter"/>
+      <w:lvlText w:val="%5."/>
+      <w:lvlJc w:val="left"/>
+      <w:pPr>
+        <w:ind w:left="3884" w:hanging="360"/>
+      </w:pPr>
+    </w:lvl>
+    <w:lvl w:ilvl="5" w:tplc="0C09001B" w:tentative="1">
+      <w:start w:val="1"/>
+      <w:numFmt w:val="lowerRoman"/>
+      <w:lvlText w:val="%6."/>
+      <w:lvlJc w:val="right"/>
+      <w:pPr>
+        <w:ind w:left="4604" w:hanging="180"/>
+      </w:pPr>
+    </w:lvl>
+    <w:lvl w:ilvl="6" w:tplc="0C09000F" w:tentative="1">
+      <w:start w:val="1"/>
+      <w:numFmt w:val="decimal"/>
+      <w:lvlText w:val="%7."/>
+      <w:lvlJc w:val="left"/>
+      <w:pPr>
+        <w:ind w:left="5324" w:hanging="360"/>
+      </w:pPr>
+    </w:lvl>
+    <w:lvl w:ilvl="7" w:tplc="0C090019" w:tentative="1">
+      <w:start w:val="1"/>
+      <w:numFmt w:val="lowerLetter"/>
+      <w:lvlText w:val="%8."/>
+      <w:lvlJc w:val="left"/>
+      <w:pPr>
+        <w:ind w:left="6044" w:hanging="360"/>
+      </w:pPr>
+    </w:lvl>
+    <w:lvl w:ilvl="8" w:tplc="0C09001B" w:tentative="1">
+      <w:start w:val="1"/>
+      <w:numFmt w:val="lowerRoman"/>
+      <w:lvlText w:val="%9."/>
+      <w:lvlJc w:val="right"/>
+      <w:pPr>
+        <w:ind w:left="6764" w:hanging="180"/>
+      </w:pPr>
+    </w:lvl>
+  </w:abstractNum>
+  <w:abstractNum w:abstractNumId="1" w15:restartNumberingAfterBreak="0">
     <w:nsid w:val="06E952D4"/>
     <w:multiLevelType w:val="hybridMultilevel"/>
     <w:tmpl w:val="9938A298"/>
@@ -6015,7 +6201,96 @@
       </w:pPr>
     </w:lvl>
   </w:abstractNum>
-  <w:abstractNum w:abstractNumId="1" w15:restartNumberingAfterBreak="0">
+  <w:abstractNum w:abstractNumId="2" w15:restartNumberingAfterBreak="0">
+    <w:nsid w:val="0F782C3E"/>
+    <w:multiLevelType w:val="hybridMultilevel"/>
+    <w:tmpl w:val="633A2D4A"/>
+    <w:lvl w:ilvl="0" w:tplc="0E48672C">
+      <w:start w:val="1"/>
+      <w:numFmt w:val="decimal"/>
+      <w:lvlText w:val="%1."/>
+      <w:lvlJc w:val="left"/>
+      <w:pPr>
+        <w:ind w:left="854" w:hanging="570"/>
+      </w:pPr>
+      <w:rPr>
+        <w:rFonts w:hint="default"/>
+      </w:rPr>
+    </w:lvl>
+    <w:lvl w:ilvl="1" w:tplc="0C090019" w:tentative="1">
+      <w:start w:val="1"/>
+      <w:numFmt w:val="lowerLetter"/>
+      <w:lvlText w:val="%2."/>
+      <w:lvlJc w:val="left"/>
+      <w:pPr>
+        <w:ind w:left="1364" w:hanging="360"/>
+      </w:pPr>
+    </w:lvl>
+    <w:lvl w:ilvl="2" w:tplc="0C09001B" w:tentative="1">
+      <w:start w:val="1"/>
+      <w:numFmt w:val="lowerRoman"/>
+      <w:lvlText w:val="%3."/>
+      <w:lvlJc w:val="right"/>
+      <w:pPr>
+        <w:ind w:left="2084" w:hanging="180"/>
+      </w:pPr>
+    </w:lvl>
+    <w:lvl w:ilvl="3" w:tplc="0C09000F" w:tentative="1">
+      <w:start w:val="1"/>
+      <w:numFmt w:val="decimal"/>
+      <w:lvlText w:val="%4."/>
+      <w:lvlJc w:val="left"/>
+      <w:pPr>
+        <w:ind w:left="2804" w:hanging="360"/>
+      </w:pPr>
+    </w:lvl>
+    <w:lvl w:ilvl="4" w:tplc="0C090019" w:tentative="1">
+      <w:start w:val="1"/>
+      <w:numFmt w:val="lowerLetter"/>
+      <w:lvlText w:val="%5."/>
+      <w:lvlJc w:val="left"/>
+      <w:pPr>
+        <w:ind w:left="3524" w:hanging="360"/>
+      </w:pPr>
+    </w:lvl>
+    <w:lvl w:ilvl="5" w:tplc="0C09001B" w:tentative="1">
+      <w:start w:val="1"/>
+      <w:numFmt w:val="lowerRoman"/>
+      <w:lvlText w:val="%6."/>
+      <w:lvlJc w:val="right"/>
+      <w:pPr>
+        <w:ind w:left="4244" w:hanging="180"/>
+      </w:pPr>
+    </w:lvl>
+    <w:lvl w:ilvl="6" w:tplc="0C09000F" w:tentative="1">
+      <w:start w:val="1"/>
+      <w:numFmt w:val="decimal"/>
+      <w:lvlText w:val="%7."/>
+      <w:lvlJc w:val="left"/>
+      <w:pPr>
+        <w:ind w:left="4964" w:hanging="360"/>
+      </w:pPr>
+    </w:lvl>
+    <w:lvl w:ilvl="7" w:tplc="0C090019" w:tentative="1">
+      <w:start w:val="1"/>
+      <w:numFmt w:val="lowerLetter"/>
+      <w:lvlText w:val="%8."/>
+      <w:lvlJc w:val="left"/>
+      <w:pPr>
+        <w:ind w:left="5684" w:hanging="360"/>
+      </w:pPr>
+    </w:lvl>
+    <w:lvl w:ilvl="8" w:tplc="0C09001B" w:tentative="1">
+      <w:start w:val="1"/>
+      <w:numFmt w:val="lowerRoman"/>
+      <w:lvlText w:val="%9."/>
+      <w:lvlJc w:val="right"/>
+      <w:pPr>
+        <w:ind w:left="6404" w:hanging="180"/>
+      </w:pPr>
+    </w:lvl>
+  </w:abstractNum>
+  <w:abstractNum w:abstractNumId="3" w15:restartNumberingAfterBreak="0">
     <w:nsid w:val="12D23438"/>
     <w:multiLevelType w:val="hybridMultilevel"/>
     <w:tmpl w:val="36A028E8"/>
@@ -6101,7 +6376,7 @@
       </w:pPr>
     </w:lvl>
   </w:abstractNum>
-  <w:abstractNum w:abstractNumId="2" w15:restartNumberingAfterBreak="0">
+  <w:abstractNum w:abstractNumId="4" w15:restartNumberingAfterBreak="0">
     <w:nsid w:val="18203119"/>
     <w:multiLevelType w:val="hybridMultilevel"/>
     <w:tmpl w:val="130ADEFC"/>
@@ -6187,7 +6462,7 @@
       </w:pPr>
     </w:lvl>
   </w:abstractNum>
-  <w:abstractNum w:abstractNumId="3" w15:restartNumberingAfterBreak="0">
+  <w:abstractNum w:abstractNumId="5" w15:restartNumberingAfterBreak="0">
     <w:nsid w:val="1924334B"/>
     <w:multiLevelType w:val="hybridMultilevel"/>
     <w:tmpl w:val="1BC24800"/>
@@ -6273,7 +6548,7 @@
       </w:pPr>
     </w:lvl>
   </w:abstractNum>
-  <w:abstractNum w:abstractNumId="4" w15:restartNumberingAfterBreak="0">
+  <w:abstractNum w:abstractNumId="6" w15:restartNumberingAfterBreak="0">
     <w:nsid w:val="312A4BC7"/>
     <w:multiLevelType w:val="hybridMultilevel"/>
     <w:tmpl w:val="9CD6591E"/>
@@ -6386,7 +6661,7 @@
       </w:rPr>
     </w:lvl>
   </w:abstractNum>
-  <w:abstractNum w:abstractNumId="5" w15:restartNumberingAfterBreak="0">
+  <w:abstractNum w:abstractNumId="7" w15:restartNumberingAfterBreak="0">
     <w:nsid w:val="32A06051"/>
     <w:multiLevelType w:val="hybridMultilevel"/>
     <w:tmpl w:val="891EC168"/>
@@ -6472,7 +6747,7 @@
       </w:pPr>
     </w:lvl>
   </w:abstractNum>
-  <w:abstractNum w:abstractNumId="6" w15:restartNumberingAfterBreak="0">
+  <w:abstractNum w:abstractNumId="8" w15:restartNumberingAfterBreak="0">
     <w:nsid w:val="555D27C6"/>
     <w:multiLevelType w:val="hybridMultilevel"/>
     <w:tmpl w:val="2DC073FA"/>
@@ -6558,7 +6833,7 @@
       </w:pPr>
     </w:lvl>
   </w:abstractNum>
-  <w:abstractNum w:abstractNumId="7" w15:restartNumberingAfterBreak="0">
+  <w:abstractNum w:abstractNumId="9" w15:restartNumberingAfterBreak="0">
     <w:nsid w:val="796D273C"/>
     <w:multiLevelType w:val="hybridMultilevel"/>
     <w:tmpl w:val="AD6E0232"/>
@@ -6645,10 +6920,10 @@
     </w:lvl>
   </w:abstractNum>
   <w:num w:numId="1" w16cid:durableId="1317802633">
-    <w:abstractNumId w:val="4"/>
+    <w:abstractNumId w:val="6"/>
   </w:num>
   <w:num w:numId="2" w16cid:durableId="1129737128">
-    <w:abstractNumId w:val="0"/>
+    <w:abstractNumId w:val="1"/>
     <w:lvlOverride w:ilvl="0">
       <w:startOverride w:val="1"/>
     </w:lvlOverride>
@@ -6678,7 +6953,7 @@
     </w:lvlOverride>
   </w:num>
   <w:num w:numId="3" w16cid:durableId="1762263240">
-    <w:abstractNumId w:val="1"/>
+    <w:abstractNumId w:val="3"/>
     <w:lvlOverride w:ilvl="0">
       <w:startOverride w:val="1"/>
     </w:lvlOverride>
@@ -6708,7 +6983,7 @@
     </w:lvlOverride>
   </w:num>
   <w:num w:numId="4" w16cid:durableId="815488102">
-    <w:abstractNumId w:val="3"/>
+    <w:abstractNumId w:val="5"/>
     <w:lvlOverride w:ilvl="0">
       <w:startOverride w:val="1"/>
     </w:lvlOverride>
@@ -6738,6 +7013,66 @@
     </w:lvlOverride>
   </w:num>
   <w:num w:numId="5" w16cid:durableId="25329006">
+    <w:abstractNumId w:val="9"/>
+    <w:lvlOverride w:ilvl="0">
+      <w:startOverride w:val="1"/>
+    </w:lvlOverride>
+    <w:lvlOverride w:ilvl="1">
+      <w:startOverride w:val="1"/>
+    </w:lvlOverride>
+    <w:lvlOverride w:ilvl="2">
+      <w:startOverride w:val="1"/>
+    </w:lvlOverride>
+    <w:lvlOverride w:ilvl="3">
+      <w:startOverride w:val="1"/>
+    </w:lvlOverride>
+    <w:lvlOverride w:ilvl="4">
+      <w:startOverride w:val="1"/>
+    </w:lvlOverride>
+    <w:lvlOverride w:ilvl="5">
+      <w:startOverride w:val="1"/>
+    </w:lvlOverride>
+    <w:lvlOverride w:ilvl="6">
+      <w:startOverride w:val="1"/>
+    </w:lvlOverride>
+    <w:lvlOverride w:ilvl="7">
+      <w:startOverride w:val="1"/>
+    </w:lvlOverride>
+    <w:lvlOverride w:ilvl="8">
+      <w:startOverride w:val="1"/>
+    </w:lvlOverride>
+  </w:num>
+  <w:num w:numId="6" w16cid:durableId="759986131">
+    <w:abstractNumId w:val="8"/>
+    <w:lvlOverride w:ilvl="0">
+      <w:startOverride w:val="1"/>
+    </w:lvlOverride>
+    <w:lvlOverride w:ilvl="1">
+      <w:startOverride w:val="1"/>
+    </w:lvlOverride>
+    <w:lvlOverride w:ilvl="2">
+      <w:startOverride w:val="1"/>
+    </w:lvlOverride>
+    <w:lvlOverride w:ilvl="3">
+      <w:startOverride w:val="1"/>
+    </w:lvlOverride>
+    <w:lvlOverride w:ilvl="4">
+      <w:startOverride w:val="1"/>
+    </w:lvlOverride>
+    <w:lvlOverride w:ilvl="5">
+      <w:startOverride w:val="1"/>
+    </w:lvlOverride>
+    <w:lvlOverride w:ilvl="6">
+      <w:startOverride w:val="1"/>
+    </w:lvlOverride>
+    <w:lvlOverride w:ilvl="7">
+      <w:startOverride w:val="1"/>
+    </w:lvlOverride>
+    <w:lvlOverride w:ilvl="8">
+      <w:startOverride w:val="1"/>
+    </w:lvlOverride>
+  </w:num>
+  <w:num w:numId="7" w16cid:durableId="452362077">
     <w:abstractNumId w:val="7"/>
     <w:lvlOverride w:ilvl="0">
       <w:startOverride w:val="1"/>
@@ -6767,8 +7102,8 @@
       <w:startOverride w:val="1"/>
     </w:lvlOverride>
   </w:num>
-  <w:num w:numId="6" w16cid:durableId="759986131">
-    <w:abstractNumId w:val="6"/>
+  <w:num w:numId="8" w16cid:durableId="1668557418">
+    <w:abstractNumId w:val="4"/>
     <w:lvlOverride w:ilvl="0">
       <w:startOverride w:val="1"/>
     </w:lvlOverride>
@@ -6797,65 +7132,14 @@
       <w:startOverride w:val="1"/>
     </w:lvlOverride>
   </w:num>
-  <w:num w:numId="7" w16cid:durableId="452362077">
-    <w:abstractNumId w:val="5"/>
-    <w:lvlOverride w:ilvl="0">
-      <w:startOverride w:val="1"/>
-    </w:lvlOverride>
-    <w:lvlOverride w:ilvl="1">
-      <w:startOverride w:val="1"/>
-    </w:lvlOverride>
-    <w:lvlOverride w:ilvl="2">
-      <w:startOverride w:val="1"/>
-    </w:lvlOverride>
-    <w:lvlOverride w:ilvl="3">
-      <w:startOverride w:val="1"/>
-    </w:lvlOverride>
-    <w:lvlOverride w:ilvl="4">
-      <w:startOverride w:val="1"/>
-    </w:lvlOverride>
-    <w:lvlOverride w:ilvl="5">
-      <w:startOverride w:val="1"/>
-    </w:lvlOverride>
-    <w:lvlOverride w:ilvl="6">
-      <w:startOverride w:val="1"/>
-    </w:lvlOverride>
-    <w:lvlOverride w:ilvl="7">
-      <w:startOverride w:val="1"/>
-    </w:lvlOverride>
-    <w:lvlOverride w:ilvl="8">
-      <w:startOverride w:val="1"/>
-    </w:lvlOverride>
+  <w:num w:numId="9" w16cid:durableId="982809180">
+    <w:abstractNumId w:val="1"/>
   </w:num>
-  <w:num w:numId="8" w16cid:durableId="1668557418">
+  <w:num w:numId="10" w16cid:durableId="61955204">
+    <w:abstractNumId w:val="0"/>
+  </w:num>
+  <w:num w:numId="11" w16cid:durableId="616372011">
     <w:abstractNumId w:val="2"/>
-    <w:lvlOverride w:ilvl="0">
-      <w:startOverride w:val="1"/>
-    </w:lvlOverride>
-    <w:lvlOverride w:ilvl="1">
-      <w:startOverride w:val="1"/>
-    </w:lvlOverride>
-    <w:lvlOverride w:ilvl="2">
-      <w:startOverride w:val="1"/>
-    </w:lvlOverride>
-    <w:lvlOverride w:ilvl="3">
-      <w:startOverride w:val="1"/>
-    </w:lvlOverride>
-    <w:lvlOverride w:ilvl="4">
-      <w:startOverride w:val="1"/>
-    </w:lvlOverride>
-    <w:lvlOverride w:ilvl="5">
-      <w:startOverride w:val="1"/>
-    </w:lvlOverride>
-    <w:lvlOverride w:ilvl="6">
-      <w:startOverride w:val="1"/>
-    </w:lvlOverride>
-    <w:lvlOverride w:ilvl="7">
-      <w:startOverride w:val="1"/>
-    </w:lvlOverride>
-    <w:lvlOverride w:ilvl="8">
-      <w:startOverride w:val="1"/>
-    </w:lvlOverride>
   </w:num>
 </w:numbering>
 </file>
@@ -6889,6 +7173,7 @@
     <w:lsdException w:name="Subtitle" w:qFormat="1"/>
     <w:lsdException w:name="Strong" w:uiPriority="22" w:qFormat="1"/>
     <w:lsdException w:name="Emphasis" w:qFormat="1"/>
+    <w:lsdException w:name="Normal (Web)" w:uiPriority="99"/>
     <w:lsdException w:name="Normal Table" w:semiHidden="1" w:unhideWhenUsed="1"/>
     <w:lsdException w:name="Table Simple 1" w:semiHidden="1" w:unhideWhenUsed="1"/>
     <w:lsdException w:name="Table Simple 2" w:semiHidden="1" w:unhideWhenUsed="1"/>
@@ -7187,6 +7472,7 @@
   <w:style w:type="character" w:default="1" w:styleId="DefaultParagraphFont">
     <w:name w:val="Default Paragraph Font"/>
     <w:uiPriority w:val="1"/>
+    <w:semiHidden/>
     <w:unhideWhenUsed/>
   </w:style>
   <w:style w:type="table" w:default="1" w:styleId="TableNormal">
@@ -7511,6 +7797,19 @@
     <w:rPr>
       <w:color w:val="605E5C"/>
       <w:shd w:val="clear" w:color="auto" w:fill="E1DFDD"/>
+    </w:rPr>
+  </w:style>
+  <w:style w:type="paragraph" w:styleId="NormalWeb">
+    <w:name w:val="Normal (Web)"/>
+    <w:basedOn w:val="Normal"/>
+    <w:uiPriority w:val="99"/>
+    <w:unhideWhenUsed/>
+    <w:rsid w:val="001A09BC"/>
+    <w:pPr>
+      <w:spacing w:before="100" w:beforeAutospacing="1" w:after="100" w:afterAutospacing="1"/>
+    </w:pPr>
+    <w:rPr>
+      <w:rFonts w:eastAsiaTheme="minorEastAsia"/>
     </w:rPr>
   </w:style>
 </w:styles>

</xml_diff>